<commit_message>
Light on + off via web
</commit_message>
<xml_diff>
--- a/Smarthouse.docx
+++ b/Smarthouse.docx
@@ -34,7 +34,7 @@
       <w:pPr>
         <w:pStyle w:val="Heading1"/>
         <w:rPr>
-          <w:lang w:val="nl-BE"/>
+          <w:lang w:val="en-GB"/>
         </w:rPr>
       </w:pPr>
       <w:r>
@@ -66,7 +66,7 @@
                     <pic:cNvPicPr/>
                   </pic:nvPicPr>
                   <pic:blipFill>
-                    <a:blip r:embed="rId4">
+                    <a:blip r:embed="rId5">
                       <a:extLst>
                         <a:ext uri="{28A0092B-C50C-407E-A947-70E740481C1C}">
                           <a14:useLocalDpi xmlns:a14="http://schemas.microsoft.com/office/drawing/2010/main" val="0"/>
@@ -100,7 +100,7 @@
       </w:r>
       <w:r>
         <w:rPr>
-          <w:lang w:val="nl-BE"/>
+          <w:lang w:val="en-GB"/>
         </w:rPr>
         <w:t>How to control light switch from phone</w:t>
       </w:r>
@@ -108,7 +108,7 @@
     <w:p>
       <w:pPr>
         <w:rPr>
-          <w:lang w:val="nl-BE"/>
+          <w:lang w:val="en-GB"/>
         </w:rPr>
       </w:pPr>
     </w:p>
@@ -155,60 +155,82 @@
     <w:p>
       <w:pPr>
         <w:rPr>
-          <w:lang w:val="nl-BE"/>
-        </w:rPr>
-      </w:pPr>
-      <w:r>
-        <w:rPr>
-          <w:lang w:val="nl-BE"/>
-        </w:rPr>
-        <w:t xml:space="preserve">(bron: </w:t>
-      </w:r>
-      <w:hyperlink r:id="rId5" w:history="1">
+          <w:lang w:val="en-GB"/>
+        </w:rPr>
+      </w:pPr>
+      <w:r>
+        <w:rPr>
+          <w:lang w:val="en-GB"/>
+        </w:rPr>
+        <w:t>(</w:t>
+      </w:r>
+      <w:proofErr w:type="spellStart"/>
+      <w:r>
+        <w:rPr>
+          <w:lang w:val="en-GB"/>
+        </w:rPr>
+        <w:t>bron</w:t>
+      </w:r>
+      <w:proofErr w:type="spellEnd"/>
+      <w:r>
+        <w:rPr>
+          <w:lang w:val="en-GB"/>
+        </w:rPr>
+        <w:t xml:space="preserve">: </w:t>
+      </w:r>
+      <w:hyperlink r:id="rId6" w:history="1">
         <w:r>
           <w:rPr>
             <w:rStyle w:val="Hyperlink"/>
-            <w:lang w:val="nl-BE"/>
+            <w:lang w:val="en-GB"/>
           </w:rPr>
           <w:t>https://www.devolo.be/producten/intelligente-schakelaar-devolo-home-control/</w:t>
         </w:r>
       </w:hyperlink>
       <w:r>
         <w:rPr>
-          <w:lang w:val="nl-BE"/>
+          <w:lang w:val="en-GB"/>
         </w:rPr>
         <w:t xml:space="preserve"> </w:t>
       </w:r>
       <w:r>
         <w:rPr>
-          <w:lang w:val="nl-BE"/>
+          <w:lang w:val="en-GB"/>
         </w:rPr>
         <w:br/>
       </w:r>
-      <w:r>
-        <w:rPr>
-          <w:lang w:val="nl-BE"/>
-        </w:rPr>
-        <w:t>youtube:</w:t>
-      </w:r>
-      <w:r>
-        <w:rPr>
-          <w:lang w:val="nl-BE"/>
+      <w:proofErr w:type="spellStart"/>
+      <w:r>
+        <w:rPr>
+          <w:lang w:val="en-GB"/>
+        </w:rPr>
+        <w:t>youtube</w:t>
+      </w:r>
+      <w:proofErr w:type="spellEnd"/>
+      <w:r>
+        <w:rPr>
+          <w:lang w:val="en-GB"/>
+        </w:rPr>
+        <w:t>:</w:t>
+      </w:r>
+      <w:r>
+        <w:rPr>
+          <w:lang w:val="en-GB"/>
         </w:rPr>
         <w:t xml:space="preserve"> </w:t>
       </w:r>
-      <w:hyperlink r:id="rId6" w:history="1">
+      <w:hyperlink r:id="rId7" w:history="1">
         <w:r>
           <w:rPr>
             <w:rStyle w:val="Hyperlink"/>
-            <w:lang w:val="nl-BE"/>
+            <w:lang w:val="en-GB"/>
           </w:rPr>
           <w:t>https://www.youtube.com/watch?v=xe_TZBACwwg</w:t>
         </w:r>
       </w:hyperlink>
       <w:r>
         <w:rPr>
-          <w:lang w:val="nl-BE"/>
+          <w:lang w:val="en-GB"/>
         </w:rPr>
         <w:t>)</w:t>
       </w:r>
@@ -291,72 +313,94 @@
     <w:p>
       <w:pPr>
         <w:rPr>
-          <w:lang w:val="nl-BE"/>
-        </w:rPr>
-      </w:pPr>
-      <w:r>
-        <w:rPr>
-          <w:lang w:val="nl-BE"/>
-        </w:rPr>
-        <w:t>(bron:</w:t>
-      </w:r>
-      <w:r>
-        <w:rPr>
-          <w:lang w:val="nl-BE"/>
+          <w:lang w:val="en-GB"/>
+        </w:rPr>
+      </w:pPr>
+      <w:r>
+        <w:rPr>
+          <w:lang w:val="en-GB"/>
+        </w:rPr>
+        <w:t>(</w:t>
+      </w:r>
+      <w:proofErr w:type="spellStart"/>
+      <w:r>
+        <w:rPr>
+          <w:lang w:val="en-GB"/>
+        </w:rPr>
+        <w:t>bron</w:t>
+      </w:r>
+      <w:proofErr w:type="spellEnd"/>
+      <w:r>
+        <w:rPr>
+          <w:lang w:val="en-GB"/>
+        </w:rPr>
+        <w:t>:</w:t>
+      </w:r>
+      <w:r>
+        <w:rPr>
+          <w:lang w:val="en-GB"/>
         </w:rPr>
         <w:t xml:space="preserve"> </w:t>
       </w:r>
-      <w:hyperlink r:id="rId7" w:history="1">
+      <w:hyperlink r:id="rId8" w:history="1">
         <w:r>
           <w:rPr>
             <w:rStyle w:val="Hyperlink"/>
-            <w:lang w:val="nl-BE"/>
+            <w:lang w:val="en-GB"/>
           </w:rPr>
           <w:t>https://www.store.meethue.com/</w:t>
         </w:r>
       </w:hyperlink>
       <w:r>
         <w:rPr>
-          <w:lang w:val="nl-BE"/>
+          <w:lang w:val="en-GB"/>
         </w:rPr>
         <w:t xml:space="preserve"> </w:t>
       </w:r>
       <w:r>
         <w:rPr>
-          <w:lang w:val="nl-BE"/>
+          <w:lang w:val="en-GB"/>
         </w:rPr>
         <w:t xml:space="preserve">  </w:t>
       </w:r>
       <w:r>
         <w:rPr>
-          <w:lang w:val="nl-BE"/>
+          <w:lang w:val="en-GB"/>
         </w:rPr>
         <w:br/>
       </w:r>
-      <w:r>
-        <w:rPr>
-          <w:lang w:val="nl-BE"/>
-        </w:rPr>
-        <w:t>youtube:</w:t>
-      </w:r>
-      <w:r>
-        <w:rPr>
-          <w:lang w:val="nl-BE"/>
+      <w:proofErr w:type="spellStart"/>
+      <w:r>
+        <w:rPr>
+          <w:lang w:val="en-GB"/>
+        </w:rPr>
+        <w:t>youtube</w:t>
+      </w:r>
+      <w:proofErr w:type="spellEnd"/>
+      <w:r>
+        <w:rPr>
+          <w:lang w:val="en-GB"/>
+        </w:rPr>
+        <w:t>:</w:t>
+      </w:r>
+      <w:r>
+        <w:rPr>
+          <w:lang w:val="en-GB"/>
         </w:rPr>
         <w:t xml:space="preserve"> </w:t>
       </w:r>
-      <w:hyperlink r:id="rId8" w:history="1">
+      <w:hyperlink r:id="rId9" w:history="1">
         <w:r>
           <w:rPr>
             <w:rStyle w:val="Hyperlink"/>
-            <w:lang w:val="nl-BE"/>
+            <w:lang w:val="en-GB"/>
           </w:rPr>
           <w:t>https://www.youtube.com/watch?v=kI_dTJ9PSpI</w:t>
         </w:r>
       </w:hyperlink>
       <w:r>
         <w:rPr>
-          <w:lang w:val="nl-BE"/>
+          <w:lang w:val="en-GB"/>
         </w:rPr>
         <w:t>)</w:t>
       </w:r>
@@ -379,7 +423,7 @@
         </w:rPr>
         <w:br/>
       </w:r>
-      <w:hyperlink r:id="rId9" w:history="1">
+      <w:hyperlink r:id="rId10" w:history="1">
         <w:r>
           <w:rPr>
             <w:rStyle w:val="Hyperlink"/>
@@ -394,7 +438,7 @@
         </w:rPr>
         <w:br/>
       </w:r>
-      <w:hyperlink r:id="rId10" w:history="1">
+      <w:hyperlink r:id="rId11" w:history="1">
         <w:r>
           <w:rPr>
             <w:rStyle w:val="Hyperlink"/>
@@ -440,54 +484,76 @@
     <w:p>
       <w:pPr>
         <w:rPr>
-          <w:lang w:val="nl-BE"/>
-        </w:rPr>
-      </w:pPr>
-      <w:r>
-        <w:rPr>
-          <w:lang w:val="nl-BE"/>
-        </w:rPr>
-        <w:t xml:space="preserve">(bron: </w:t>
-      </w:r>
-      <w:hyperlink r:id="rId11" w:history="1">
+          <w:lang w:val="en-GB"/>
+        </w:rPr>
+      </w:pPr>
+      <w:r>
+        <w:rPr>
+          <w:lang w:val="en-GB"/>
+        </w:rPr>
+        <w:t>(</w:t>
+      </w:r>
+      <w:proofErr w:type="spellStart"/>
+      <w:r>
+        <w:rPr>
+          <w:lang w:val="en-GB"/>
+        </w:rPr>
+        <w:t>bron</w:t>
+      </w:r>
+      <w:proofErr w:type="spellEnd"/>
+      <w:r>
+        <w:rPr>
+          <w:lang w:val="en-GB"/>
+        </w:rPr>
+        <w:t xml:space="preserve">: </w:t>
+      </w:r>
+      <w:hyperlink r:id="rId12" w:history="1">
         <w:r>
           <w:rPr>
             <w:rStyle w:val="Hyperlink"/>
-            <w:lang w:val="nl-BE"/>
+            <w:lang w:val="en-GB"/>
           </w:rPr>
           <w:t>http://easybulb.com/en/</w:t>
         </w:r>
       </w:hyperlink>
       <w:r>
         <w:rPr>
-          <w:lang w:val="nl-BE"/>
+          <w:lang w:val="en-GB"/>
         </w:rPr>
         <w:t xml:space="preserve"> </w:t>
       </w:r>
       <w:r>
         <w:rPr>
-          <w:lang w:val="nl-BE"/>
+          <w:lang w:val="en-GB"/>
         </w:rPr>
         <w:br/>
       </w:r>
-      <w:r>
-        <w:rPr>
-          <w:lang w:val="nl-BE"/>
-        </w:rPr>
-        <w:t xml:space="preserve">youtube: </w:t>
-      </w:r>
-      <w:hyperlink r:id="rId12" w:history="1">
+      <w:proofErr w:type="spellStart"/>
+      <w:r>
+        <w:rPr>
+          <w:lang w:val="en-GB"/>
+        </w:rPr>
+        <w:t>youtube</w:t>
+      </w:r>
+      <w:proofErr w:type="spellEnd"/>
+      <w:r>
+        <w:rPr>
+          <w:lang w:val="en-GB"/>
+        </w:rPr>
+        <w:t xml:space="preserve">: </w:t>
+      </w:r>
+      <w:hyperlink r:id="rId13" w:history="1">
         <w:r>
           <w:rPr>
             <w:rStyle w:val="Hyperlink"/>
-            <w:lang w:val="nl-BE"/>
+            <w:lang w:val="en-GB"/>
           </w:rPr>
           <w:t>https://www.youtube.com/watch?v=eJ0c2lGd0_A</w:t>
         </w:r>
       </w:hyperlink>
       <w:r>
         <w:rPr>
-          <w:lang w:val="nl-BE"/>
+          <w:lang w:val="en-GB"/>
         </w:rPr>
         <w:t>)</w:t>
       </w:r>
@@ -496,62 +562,91 @@
       <w:pPr>
         <w:pStyle w:val="Heading2"/>
         <w:rPr>
-          <w:lang w:val="nl-BE"/>
-        </w:rPr>
-      </w:pPr>
-      <w:r>
-        <w:rPr>
-          <w:lang w:val="nl-BE"/>
+          <w:lang w:val="en-GB"/>
+        </w:rPr>
+      </w:pPr>
+      <w:proofErr w:type="spellStart"/>
+      <w:r>
+        <w:rPr>
+          <w:lang w:val="en-GB"/>
         </w:rPr>
         <w:t>LightwaveRF</w:t>
       </w:r>
-    </w:p>
-    <w:p>
-      <w:pPr>
-        <w:rPr>
-          <w:lang w:val="nl-BE"/>
-        </w:rPr>
-      </w:pPr>
-      <w:r>
-        <w:rPr>
-          <w:lang w:val="nl-BE"/>
-        </w:rPr>
-        <w:t xml:space="preserve">(bron: </w:t>
-      </w:r>
-      <w:hyperlink r:id="rId13" w:history="1">
+      <w:proofErr w:type="spellEnd"/>
+    </w:p>
+    <w:p>
+      <w:pPr>
+        <w:rPr>
+          <w:lang w:val="en-GB"/>
+        </w:rPr>
+      </w:pPr>
+      <w:r>
+        <w:rPr>
+          <w:lang w:val="en-GB"/>
+        </w:rPr>
+        <w:t>(</w:t>
+      </w:r>
+      <w:proofErr w:type="spellStart"/>
+      <w:r>
+        <w:rPr>
+          <w:lang w:val="en-GB"/>
+        </w:rPr>
+        <w:t>bron</w:t>
+      </w:r>
+      <w:proofErr w:type="spellEnd"/>
+      <w:r>
+        <w:rPr>
+          <w:lang w:val="en-GB"/>
+        </w:rPr>
+        <w:t xml:space="preserve">: </w:t>
+      </w:r>
+      <w:hyperlink r:id="rId14" w:history="1">
         <w:r>
           <w:rPr>
             <w:rStyle w:val="Hyperlink"/>
-            <w:lang w:val="nl-BE"/>
+            <w:lang w:val="en-GB"/>
           </w:rPr>
           <w:t>https://www.whistleout.com/CellPhones/Guides/Control-home-lights-with-phone</w:t>
         </w:r>
       </w:hyperlink>
       <w:r>
         <w:rPr>
-          <w:lang w:val="nl-BE"/>
+          <w:lang w:val="en-GB"/>
         </w:rPr>
         <w:t xml:space="preserve"> </w:t>
       </w:r>
       <w:r>
         <w:rPr>
-          <w:lang w:val="nl-BE"/>
+          <w:lang w:val="en-GB"/>
         </w:rPr>
         <w:br/>
-        <w:t xml:space="preserve">youtube: </w:t>
-      </w:r>
-      <w:hyperlink r:id="rId14" w:history="1">
+      </w:r>
+      <w:proofErr w:type="spellStart"/>
+      <w:r>
+        <w:rPr>
+          <w:lang w:val="en-GB"/>
+        </w:rPr>
+        <w:t>youtube</w:t>
+      </w:r>
+      <w:proofErr w:type="spellEnd"/>
+      <w:r>
+        <w:rPr>
+          <w:lang w:val="en-GB"/>
+        </w:rPr>
+        <w:t xml:space="preserve">: </w:t>
+      </w:r>
+      <w:hyperlink r:id="rId15" w:history="1">
         <w:r>
           <w:rPr>
             <w:rStyle w:val="Hyperlink"/>
-            <w:lang w:val="nl-BE"/>
+            <w:lang w:val="en-GB"/>
           </w:rPr>
           <w:t>https://www.youtube.com/watch?time_continue=34&amp;v=jjM9f-7tbTc</w:t>
         </w:r>
       </w:hyperlink>
       <w:r>
         <w:rPr>
-          <w:lang w:val="nl-BE"/>
+          <w:lang w:val="en-GB"/>
         </w:rPr>
         <w:t>)</w:t>
       </w:r>
@@ -560,61 +655,96 @@
       <w:pPr>
         <w:pStyle w:val="Heading2"/>
         <w:rPr>
-          <w:lang w:val="nl-BE"/>
-        </w:rPr>
-      </w:pPr>
-      <w:r>
-        <w:rPr>
-          <w:lang w:val="nl-BE"/>
-        </w:rPr>
-        <w:t>Belkin Wemo</w:t>
-      </w:r>
-    </w:p>
-    <w:p>
-      <w:pPr>
-        <w:rPr>
-          <w:lang w:val="nl-BE"/>
-        </w:rPr>
-      </w:pPr>
-      <w:r>
-        <w:rPr>
-          <w:lang w:val="nl-BE"/>
-        </w:rPr>
-        <w:t xml:space="preserve">(bron: </w:t>
-      </w:r>
-      <w:hyperlink r:id="rId15" w:history="1">
+          <w:lang w:val="en-GB"/>
+        </w:rPr>
+      </w:pPr>
+      <w:r>
+        <w:rPr>
+          <w:lang w:val="en-GB"/>
+        </w:rPr>
+        <w:t xml:space="preserve">Belkin </w:t>
+      </w:r>
+      <w:proofErr w:type="spellStart"/>
+      <w:r>
+        <w:rPr>
+          <w:lang w:val="en-GB"/>
+        </w:rPr>
+        <w:t>Wemo</w:t>
+      </w:r>
+      <w:proofErr w:type="spellEnd"/>
+    </w:p>
+    <w:p>
+      <w:pPr>
+        <w:rPr>
+          <w:lang w:val="en-GB"/>
+        </w:rPr>
+      </w:pPr>
+      <w:r>
+        <w:rPr>
+          <w:lang w:val="en-GB"/>
+        </w:rPr>
+        <w:t>(</w:t>
+      </w:r>
+      <w:proofErr w:type="spellStart"/>
+      <w:r>
+        <w:rPr>
+          <w:lang w:val="en-GB"/>
+        </w:rPr>
+        <w:t>bron</w:t>
+      </w:r>
+      <w:proofErr w:type="spellEnd"/>
+      <w:r>
+        <w:rPr>
+          <w:lang w:val="en-GB"/>
+        </w:rPr>
+        <w:t xml:space="preserve">: </w:t>
+      </w:r>
+      <w:hyperlink r:id="rId16" w:history="1">
         <w:r>
           <w:rPr>
             <w:rStyle w:val="Hyperlink"/>
-            <w:lang w:val="nl-BE"/>
+            <w:lang w:val="en-GB"/>
           </w:rPr>
           <w:t>http://www.belkin.com/us/p/P-F7C030/</w:t>
         </w:r>
       </w:hyperlink>
       <w:r>
         <w:rPr>
-          <w:lang w:val="nl-BE"/>
+          <w:lang w:val="en-GB"/>
         </w:rPr>
         <w:t xml:space="preserve"> </w:t>
       </w:r>
       <w:r>
         <w:rPr>
-          <w:lang w:val="nl-BE"/>
+          <w:lang w:val="en-GB"/>
         </w:rPr>
         <w:br/>
-        <w:t>youtube:</w:t>
+      </w:r>
+      <w:proofErr w:type="spellStart"/>
+      <w:r>
+        <w:rPr>
+          <w:lang w:val="en-GB"/>
+        </w:rPr>
+        <w:t>youtube</w:t>
+      </w:r>
+      <w:proofErr w:type="spellEnd"/>
+      <w:r>
+        <w:rPr>
+          <w:lang w:val="en-GB"/>
+        </w:rPr>
+        <w:t>:</w:t>
       </w:r>
     </w:p>
     <w:p>
       <w:pPr>
         <w:pStyle w:val="Heading2"/>
         <w:rPr>
-          <w:lang w:val="nl-BE"/>
-        </w:rPr>
-      </w:pPr>
-      <w:r>
-        <w:rPr>
-          <w:lang w:val="nl-BE"/>
+          <w:lang w:val="en-GB"/>
+        </w:rPr>
+      </w:pPr>
+      <w:r>
+        <w:rPr>
+          <w:lang w:val="en-GB"/>
         </w:rPr>
         <w:t>LG Smart Bulb</w:t>
       </w:r>
@@ -622,49 +752,76 @@
     <w:p>
       <w:pPr>
         <w:rPr>
-          <w:lang w:val="nl-BE"/>
-        </w:rPr>
-      </w:pPr>
-      <w:r>
-        <w:rPr>
-          <w:lang w:val="nl-BE"/>
-        </w:rPr>
-        <w:t xml:space="preserve">(bron: </w:t>
-      </w:r>
-      <w:hyperlink r:id="rId16" w:history="1">
+          <w:lang w:val="en-GB"/>
+        </w:rPr>
+      </w:pPr>
+      <w:r>
+        <w:rPr>
+          <w:lang w:val="en-GB"/>
+        </w:rPr>
+        <w:t>(</w:t>
+      </w:r>
+      <w:proofErr w:type="spellStart"/>
+      <w:r>
+        <w:rPr>
+          <w:lang w:val="en-GB"/>
+        </w:rPr>
+        <w:t>bron</w:t>
+      </w:r>
+      <w:proofErr w:type="spellEnd"/>
+      <w:r>
+        <w:rPr>
+          <w:lang w:val="en-GB"/>
+        </w:rPr>
+        <w:t xml:space="preserve">: </w:t>
+      </w:r>
+      <w:hyperlink r:id="rId17" w:history="1">
         <w:r>
           <w:rPr>
             <w:rStyle w:val="Hyperlink"/>
-            <w:lang w:val="nl-BE"/>
+            <w:lang w:val="en-GB"/>
           </w:rPr>
           <w:t>http://www.lg.com/us/led-lights</w:t>
         </w:r>
       </w:hyperlink>
       <w:r>
         <w:rPr>
-          <w:lang w:val="nl-BE"/>
+          <w:lang w:val="en-GB"/>
         </w:rPr>
         <w:t xml:space="preserve"> </w:t>
       </w:r>
       <w:r>
         <w:rPr>
-          <w:lang w:val="nl-BE"/>
+          <w:lang w:val="en-GB"/>
         </w:rPr>
         <w:br/>
-        <w:t xml:space="preserve">youtube: </w:t>
-      </w:r>
-      <w:hyperlink r:id="rId17" w:history="1">
+      </w:r>
+      <w:proofErr w:type="spellStart"/>
+      <w:r>
+        <w:rPr>
+          <w:lang w:val="en-GB"/>
+        </w:rPr>
+        <w:t>youtube</w:t>
+      </w:r>
+      <w:proofErr w:type="spellEnd"/>
+      <w:r>
+        <w:rPr>
+          <w:lang w:val="en-GB"/>
+        </w:rPr>
+        <w:t xml:space="preserve">: </w:t>
+      </w:r>
+      <w:hyperlink r:id="rId18" w:history="1">
         <w:r>
           <w:rPr>
             <w:rStyle w:val="Hyperlink"/>
-            <w:lang w:val="nl-BE"/>
+            <w:lang w:val="en-GB"/>
           </w:rPr>
           <w:t>https://www.youtube.com/watch?v=J4rhq21Nz_k</w:t>
         </w:r>
       </w:hyperlink>
       <w:r>
         <w:rPr>
-          <w:lang w:val="nl-BE"/>
+          <w:lang w:val="en-GB"/>
         </w:rPr>
         <w:t>)</w:t>
       </w:r>
@@ -672,12 +829,12 @@
     <w:p>
       <w:pPr>
         <w:rPr>
-          <w:lang w:val="nl-BE"/>
-        </w:rPr>
-      </w:pPr>
-      <w:r>
-        <w:rPr>
-          <w:lang w:val="nl-BE"/>
+          <w:lang w:val="en-GB"/>
+        </w:rPr>
+      </w:pPr>
+      <w:r>
+        <w:rPr>
+          <w:lang w:val="en-GB"/>
         </w:rPr>
         <w:br w:type="page"/>
       </w:r>
@@ -755,7 +912,7 @@
         </w:rPr>
         <w:t xml:space="preserve">(website: </w:t>
       </w:r>
-      <w:hyperlink r:id="rId18" w:history="1">
+      <w:hyperlink r:id="rId19" w:history="1">
         <w:r>
           <w:rPr>
             <w:rStyle w:val="Hyperlink"/>
@@ -777,7 +934,7 @@
         <w:br/>
         <w:t xml:space="preserve">youtube: </w:t>
       </w:r>
-      <w:hyperlink r:id="rId19" w:history="1">
+      <w:hyperlink r:id="rId20" w:history="1">
         <w:r>
           <w:rPr>
             <w:rStyle w:val="Hyperlink"/>
@@ -796,48 +953,56 @@
     <w:p>
       <w:pPr>
         <w:rPr>
-          <w:lang w:val="nl-BE"/>
-        </w:rPr>
-      </w:pPr>
-      <w:r>
-        <w:rPr>
-          <w:lang w:val="nl-BE"/>
-        </w:rPr>
-        <w:t>eurodomest development</w:t>
-      </w:r>
-    </w:p>
-    <w:p>
-      <w:pPr>
-        <w:rPr>
-          <w:lang w:val="nl-BE"/>
-        </w:rPr>
-      </w:pPr>
-      <w:hyperlink r:id="rId20" w:history="1">
+          <w:lang w:val="en-GB"/>
+        </w:rPr>
+      </w:pPr>
+      <w:proofErr w:type="spellStart"/>
+      <w:r>
+        <w:rPr>
+          <w:lang w:val="en-GB"/>
+        </w:rPr>
+        <w:t>eurodomest</w:t>
+      </w:r>
+      <w:proofErr w:type="spellEnd"/>
+      <w:r>
+        <w:rPr>
+          <w:lang w:val="en-GB"/>
+        </w:rPr>
+        <w:t xml:space="preserve"> development</w:t>
+      </w:r>
+    </w:p>
+    <w:p>
+      <w:pPr>
+        <w:rPr>
+          <w:lang w:val="en-GB"/>
+        </w:rPr>
+      </w:pPr>
+      <w:hyperlink r:id="rId21" w:history="1">
         <w:r>
           <w:rPr>
             <w:rStyle w:val="Hyperlink"/>
-            <w:lang w:val="nl-BE"/>
+            <w:lang w:val="en-GB"/>
           </w:rPr>
           <w:t>https://forum.pilight.org/showthread.php?tid=1195</w:t>
         </w:r>
       </w:hyperlink>
       <w:r>
         <w:rPr>
-          <w:lang w:val="nl-BE"/>
+          <w:lang w:val="en-GB"/>
         </w:rPr>
         <w:t xml:space="preserve"> </w:t>
       </w:r>
       <w:r>
         <w:rPr>
-          <w:lang w:val="nl-BE"/>
+          <w:lang w:val="en-GB"/>
         </w:rPr>
         <w:br/>
       </w:r>
-      <w:hyperlink r:id="rId21" w:history="1">
+      <w:hyperlink r:id="rId22" w:history="1">
         <w:r>
           <w:rPr>
             <w:rStyle w:val="Hyperlink"/>
-            <w:lang w:val="nl-BE"/>
+            <w:lang w:val="en-GB"/>
           </w:rPr>
           <w:t>https://github.com/pimatic/rfcontroljs/issues/5</w:t>
         </w:r>
@@ -847,27 +1012,43 @@
       <w:pPr>
         <w:pStyle w:val="Heading2"/>
         <w:rPr>
-          <w:lang w:val="nl-BE"/>
-        </w:rPr>
-      </w:pPr>
-      <w:r>
-        <w:rPr>
-          <w:lang w:val="nl-BE"/>
-        </w:rPr>
-        <w:t>HomeWizard Lite</w:t>
-      </w:r>
-    </w:p>
-    <w:p>
-      <w:pPr>
-        <w:rPr>
-          <w:lang w:val="nl-BE"/>
-        </w:rPr>
-      </w:pPr>
-      <w:hyperlink r:id="rId22" w:history="1">
+          <w:lang w:val="en-GB"/>
+        </w:rPr>
+      </w:pPr>
+      <w:proofErr w:type="spellStart"/>
+      <w:r>
+        <w:rPr>
+          <w:lang w:val="en-GB"/>
+        </w:rPr>
+        <w:t>HomeWizard</w:t>
+      </w:r>
+      <w:proofErr w:type="spellEnd"/>
+      <w:r>
+        <w:rPr>
+          <w:lang w:val="en-GB"/>
+        </w:rPr>
+        <w:t xml:space="preserve"> </w:t>
+      </w:r>
+      <w:proofErr w:type="spellStart"/>
+      <w:r>
+        <w:rPr>
+          <w:lang w:val="en-GB"/>
+        </w:rPr>
+        <w:t>Lite</w:t>
+      </w:r>
+      <w:proofErr w:type="spellEnd"/>
+    </w:p>
+    <w:p>
+      <w:pPr>
+        <w:rPr>
+          <w:lang w:val="en-GB"/>
+        </w:rPr>
+      </w:pPr>
+      <w:hyperlink r:id="rId23" w:history="1">
         <w:r>
           <w:rPr>
             <w:rStyle w:val="Hyperlink"/>
-            <w:lang w:val="nl-BE"/>
+            <w:lang w:val="en-GB"/>
           </w:rPr>
           <w:t>http://www.homewizard.nl/smarthome-controller-set.html</w:t>
         </w:r>
@@ -876,14 +1057,36 @@
     <w:p>
       <w:pPr>
         <w:rPr>
-          <w:lang w:val="nl-BE"/>
-        </w:rPr>
-      </w:pPr>
-      <w:r>
-        <w:rPr>
-          <w:lang w:val="nl-BE"/>
-        </w:rPr>
-        <w:t xml:space="preserve">geen development mogelijkheden </w:t>
+          <w:lang w:val="en-GB"/>
+        </w:rPr>
+      </w:pPr>
+      <w:proofErr w:type="spellStart"/>
+      <w:r>
+        <w:rPr>
+          <w:lang w:val="en-GB"/>
+        </w:rPr>
+        <w:t>geen</w:t>
+      </w:r>
+      <w:proofErr w:type="spellEnd"/>
+      <w:r>
+        <w:rPr>
+          <w:lang w:val="en-GB"/>
+        </w:rPr>
+        <w:t xml:space="preserve"> development </w:t>
+      </w:r>
+      <w:proofErr w:type="spellStart"/>
+      <w:r>
+        <w:rPr>
+          <w:lang w:val="en-GB"/>
+        </w:rPr>
+        <w:t>mogelijkheden</w:t>
+      </w:r>
+      <w:proofErr w:type="spellEnd"/>
+      <w:r>
+        <w:rPr>
+          <w:lang w:val="en-GB"/>
+        </w:rPr>
+        <w:t xml:space="preserve"> </w:t>
       </w:r>
       <w:r>
         <w:rPr>
@@ -909,7 +1112,7 @@
       <w:pPr>
         <w:rPr>
           <w:shd w:val="clear" w:color="auto" w:fill="FFFFFF"/>
-          <w:lang w:val="nl-BE"/>
+          <w:lang w:val="en-GB"/>
         </w:rPr>
       </w:pPr>
     </w:p>
@@ -917,20 +1120,20 @@
       <w:pPr>
         <w:pStyle w:val="Heading1"/>
         <w:rPr>
-          <w:lang w:val="nl-BE"/>
+          <w:lang w:val="en-GB"/>
         </w:rPr>
       </w:pPr>
       <w:r>
         <w:rPr>
           <w:shd w:val="clear" w:color="auto" w:fill="FFFFFF"/>
-          <w:lang w:val="nl-BE"/>
+          <w:lang w:val="en-GB"/>
         </w:rPr>
         <w:t>IFTTT</w:t>
       </w:r>
       <w:r>
         <w:rPr>
           <w:shd w:val="clear" w:color="auto" w:fill="FFFFFF"/>
-          <w:lang w:val="nl-BE"/>
+          <w:lang w:val="en-GB"/>
         </w:rPr>
         <w:t xml:space="preserve"> (If This Then That)</w:t>
       </w:r>
@@ -992,7 +1195,7 @@
         </w:rPr>
         <w:t> (pronounced </w:t>
       </w:r>
-      <w:hyperlink r:id="rId23" w:tooltip="Help:IPA/English" w:history="1">
+      <w:hyperlink r:id="rId24" w:tooltip="Help:IPA/English" w:history="1">
         <w:r>
           <w:rPr>
             <w:rStyle w:val="Hyperlink"/>
@@ -1029,7 +1232,7 @@
           <w:t>/</w:t>
         </w:r>
       </w:hyperlink>
-      <w:hyperlink r:id="rId24" w:anchor="cite_note-4" w:history="1">
+      <w:hyperlink r:id="rId25" w:anchor="cite_note-4" w:history="1">
         <w:r>
           <w:rPr>
             <w:rStyle w:val="Hyperlink"/>
@@ -1053,7 +1256,7 @@
         </w:rPr>
         <w:t>), is a free </w:t>
       </w:r>
-      <w:hyperlink r:id="rId25" w:tooltip="World Wide Web" w:history="1">
+      <w:hyperlink r:id="rId26" w:tooltip="World Wide Web" w:history="1">
         <w:r>
           <w:rPr>
             <w:rStyle w:val="Hyperlink"/>
@@ -1076,7 +1279,7 @@
         </w:rPr>
         <w:t>-based service to create chains of simple </w:t>
       </w:r>
-      <w:hyperlink r:id="rId26" w:tooltip="Conditional (computer programming)" w:history="1">
+      <w:hyperlink r:id="rId27" w:tooltip="Conditional (computer programming)" w:history="1">
         <w:r>
           <w:rPr>
             <w:rStyle w:val="Hyperlink"/>
@@ -1145,7 +1348,7 @@
         </w:rPr>
         <w:t>An applet is triggered by changes that occur within other web services such as </w:t>
       </w:r>
-      <w:hyperlink r:id="rId27" w:tooltip="Gmail" w:history="1">
+      <w:hyperlink r:id="rId28" w:tooltip="Gmail" w:history="1">
         <w:r>
           <w:rPr>
             <w:rStyle w:val="Hyperlink"/>
@@ -1168,7 +1371,7 @@
         </w:rPr>
         <w:t>, </w:t>
       </w:r>
-      <w:hyperlink r:id="rId28" w:tooltip="Facebook" w:history="1">
+      <w:hyperlink r:id="rId29" w:tooltip="Facebook" w:history="1">
         <w:r>
           <w:rPr>
             <w:rStyle w:val="Hyperlink"/>
@@ -1191,7 +1394,7 @@
         </w:rPr>
         <w:t>, </w:t>
       </w:r>
-      <w:hyperlink r:id="rId29" w:tooltip="Instagram" w:history="1">
+      <w:hyperlink r:id="rId30" w:tooltip="Instagram" w:history="1">
         <w:r>
           <w:rPr>
             <w:rStyle w:val="Hyperlink"/>
@@ -1214,7 +1417,7 @@
         </w:rPr>
         <w:t>, or </w:t>
       </w:r>
-      <w:hyperlink r:id="rId30" w:tooltip="Pinterest" w:history="1">
+      <w:hyperlink r:id="rId31" w:tooltip="Pinterest" w:history="1">
         <w:r>
           <w:rPr>
             <w:rStyle w:val="Hyperlink"/>
@@ -1237,7 +1440,7 @@
         </w:rPr>
         <w:t>. </w:t>
       </w:r>
-      <w:hyperlink r:id="rId31" w:anchor="cite_note-5" w:history="1">
+      <w:hyperlink r:id="rId32" w:anchor="cite_note-5" w:history="1">
         <w:r>
           <w:rPr>
             <w:rStyle w:val="Hyperlink"/>
@@ -1262,7 +1465,7 @@
           <w:color w:val="222222"/>
           <w:sz w:val="21"/>
           <w:szCs w:val="21"/>
-          <w:lang w:val="en-GB"/>
+          <w:lang w:val="nl-BE"/>
         </w:rPr>
       </w:pPr>
       <w:r>
@@ -1275,7 +1478,7 @@
         </w:rPr>
         <w:t>For example, an applet may send an e-mail message if the user </w:t>
       </w:r>
-      <w:hyperlink r:id="rId32" w:tooltip="Twitter" w:history="1">
+      <w:hyperlink r:id="rId33" w:tooltip="Twitter" w:history="1">
         <w:r>
           <w:rPr>
             <w:rStyle w:val="Hyperlink"/>
@@ -1298,7 +1501,7 @@
         </w:rPr>
         <w:t> using a hashtag, or copy a photo on Facebook to a user's archive if someone tags a user in a photo. </w:t>
       </w:r>
-      <w:hyperlink r:id="rId33" w:anchor="cite_note-Peers-6" w:history="1">
+      <w:hyperlink r:id="rId34" w:anchor="cite_note-Peers-6" w:history="1">
         <w:r>
           <w:rPr>
             <w:rStyle w:val="Hyperlink"/>
@@ -1307,7 +1510,7 @@
             <w:sz w:val="17"/>
             <w:szCs w:val="17"/>
             <w:vertAlign w:val="superscript"/>
-            <w:lang w:val="en-GB"/>
+            <w:lang w:val="nl-BE"/>
           </w:rPr>
           <w:t>[6]</w:t>
         </w:r>
@@ -1339,7 +1542,7 @@
           <w:lang w:val="nl-BE"/>
         </w:rPr>
       </w:pPr>
-      <w:hyperlink r:id="rId34" w:history="1">
+      <w:hyperlink r:id="rId35" w:history="1">
         <w:r>
           <w:rPr>
             <w:rStyle w:val="Hyperlink"/>
@@ -1360,7 +1563,7 @@
         </w:rPr>
         <w:br/>
       </w:r>
-      <w:hyperlink r:id="rId35" w:history="1">
+      <w:hyperlink r:id="rId36" w:history="1">
         <w:r>
           <w:rPr>
             <w:rStyle w:val="Hyperlink"/>
@@ -1375,7 +1578,7 @@
         </w:rPr>
         <w:br/>
       </w:r>
-      <w:hyperlink r:id="rId36" w:history="1">
+      <w:hyperlink r:id="rId37" w:history="1">
         <w:r>
           <w:rPr>
             <w:rStyle w:val="Hyperlink"/>
@@ -1423,7 +1626,7 @@
           <w:lang w:val="en-GB"/>
         </w:rPr>
       </w:pPr>
-      <w:hyperlink r:id="rId37" w:history="1">
+      <w:hyperlink r:id="rId38" w:history="1">
         <w:r>
           <w:rPr>
             <w:rStyle w:val="Hyperlink"/>
@@ -1453,7 +1656,7 @@
           <w:lang w:val="en-GB"/>
         </w:rPr>
       </w:pPr>
-      <w:hyperlink r:id="rId38" w:history="1">
+      <w:hyperlink r:id="rId39" w:history="1">
         <w:r>
           <w:rPr>
             <w:rStyle w:val="Hyperlink"/>
@@ -1469,7 +1672,7 @@
           <w:lang w:val="en-GB"/>
         </w:rPr>
       </w:pPr>
-      <w:hyperlink r:id="rId39" w:history="1">
+      <w:hyperlink r:id="rId40" w:history="1">
         <w:r>
           <w:rPr>
             <w:rStyle w:val="Hyperlink"/>
@@ -1485,7 +1688,7 @@
           <w:lang w:val="en-GB"/>
         </w:rPr>
       </w:pPr>
-      <w:hyperlink r:id="rId40" w:history="1">
+      <w:hyperlink r:id="rId41" w:history="1">
         <w:r>
           <w:rPr>
             <w:rStyle w:val="Hyperlink"/>
@@ -1498,10 +1701,11 @@
     <w:p>
       <w:pPr>
         <w:rPr>
-          <w:lang w:val="en-GB"/>
-        </w:rPr>
-      </w:pPr>
-      <w:hyperlink r:id="rId41" w:history="1">
+          <w:rStyle w:val="Hyperlink"/>
+          <w:lang w:val="en-GB"/>
+        </w:rPr>
+      </w:pPr>
+      <w:hyperlink r:id="rId42" w:history="1">
         <w:r>
           <w:rPr>
             <w:rStyle w:val="Hyperlink"/>
@@ -1510,8 +1714,2065 @@
           <w:t>https://blog.techdesign.com/raspberry-pi-light-bulb-controller-how-to-program-your-own-light-switch/</w:t>
         </w:r>
       </w:hyperlink>
+    </w:p>
+    <w:p>
+      <w:pPr>
+        <w:pStyle w:val="Heading1"/>
+        <w:rPr>
+          <w:lang w:val="en-GB"/>
+        </w:rPr>
+      </w:pPr>
+      <w:r>
+        <w:rPr>
+          <w:lang w:val="en-GB"/>
+        </w:rPr>
+        <w:lastRenderedPageBreak/>
+        <w:t>Raspberry pi setup</w:t>
+      </w:r>
+    </w:p>
+    <w:p>
+      <w:pPr>
+        <w:rPr>
+          <w:lang w:val="en-GB"/>
+        </w:rPr>
+      </w:pPr>
+      <w:hyperlink r:id="rId43" w:history="1">
+        <w:r>
+          <w:rPr>
+            <w:rStyle w:val="Hyperlink"/>
+            <w:lang w:val="en-GB"/>
+          </w:rPr>
+          <w:t>https://www.coolblue.be/nl/product/753520/raspberry-pi-3-model-b-essentials-kit.html#direct-naar-productinformatie</w:t>
+        </w:r>
+      </w:hyperlink>
+    </w:p>
+    <w:p>
+      <w:pPr>
+        <w:rPr>
+          <w:lang w:val="nl-BE"/>
+        </w:rPr>
+      </w:pPr>
+      <w:r>
+        <w:rPr>
+          <w:lang w:val="nl-BE"/>
+        </w:rPr>
+        <w:t>Bevat niet enkel de raspberry,</w:t>
+      </w:r>
+      <w:r>
+        <w:rPr>
+          <w:lang w:val="nl-BE"/>
+        </w:rPr>
+        <w:t xml:space="preserve"> maar ook de software en voeding.</w:t>
+      </w:r>
+    </w:p>
+    <w:p>
+      <w:pPr>
+        <w:pStyle w:val="ListParagraph"/>
+        <w:numPr>
+          <w:ilvl w:val="0"/>
+          <w:numId w:val="1"/>
+        </w:numPr>
+        <w:rPr>
+          <w:lang w:val="nl-BE"/>
+        </w:rPr>
+      </w:pPr>
+      <w:r>
+        <w:rPr>
+          <w:lang w:val="nl-BE"/>
+        </w:rPr>
+        <w:t xml:space="preserve">Videokaart stuk </w:t>
+      </w:r>
+      <w:r>
+        <w:rPr>
+          <mc:AlternateContent>
+            <mc:Choice Requires="w16se"/>
+            <mc:Fallback>
+              <w:rFonts w:ascii="Segoe UI Emoji" w:eastAsia="Segoe UI Emoji" w:hAnsi="Segoe UI Emoji" w:cs="Segoe UI Emoji"/>
+            </mc:Fallback>
+          </mc:AlternateContent>
+          <w:lang w:val="nl-BE"/>
+        </w:rPr>
+        <mc:AlternateContent>
+          <mc:Choice Requires="w16se">
+            <w16se:symEx w16se:font="Segoe UI Emoji" w16se:char="2639"/>
+          </mc:Choice>
+          <mc:Fallback>
+            <w:t>☹</w:t>
+          </mc:Fallback>
+        </mc:AlternateContent>
+      </w:r>
+      <w:r>
+        <w:rPr>
+          <w:lang w:val="nl-BE"/>
+        </w:rPr>
+        <w:t xml:space="preserve"> </w:t>
+      </w:r>
+    </w:p>
+    <w:p>
+      <w:pPr>
+        <w:pStyle w:val="ListParagraph"/>
+        <w:numPr>
+          <w:ilvl w:val="0"/>
+          <w:numId w:val="1"/>
+        </w:numPr>
+        <w:rPr>
+          <w:lang w:val="nl-BE"/>
+        </w:rPr>
+      </w:pPr>
+      <w:r>
+        <w:rPr>
+          <w:lang w:val="nl-BE"/>
+        </w:rPr>
+        <w:t>Via Putty werken</w:t>
+      </w:r>
+    </w:p>
+    <w:p>
+      <w:pPr>
+        <w:pStyle w:val="Heading2"/>
+        <w:rPr>
+          <w:lang w:val="nl-BE"/>
+        </w:rPr>
+      </w:pPr>
+      <w:r>
+        <w:rPr>
+          <w:lang w:val="nl-BE"/>
+        </w:rPr>
+        <w:t>Blink.py</w:t>
+      </w:r>
+    </w:p>
+    <w:p>
+      <w:pPr>
+        <w:rPr>
+          <w:lang w:val="nl-BE"/>
+        </w:rPr>
+      </w:pPr>
+      <w:r>
+        <w:rPr>
+          <w:lang w:val="nl-BE"/>
+        </w:rPr>
+        <w:t>Eerste scriptje om de pi met de led te testen.</w:t>
+      </w:r>
+    </w:p>
+    <w:p>
+      <w:pPr>
+        <w:rPr>
+          <w:lang w:val="nl-BE"/>
+        </w:rPr>
+      </w:pPr>
+      <w:hyperlink r:id="rId44" w:history="1">
+        <w:r>
+          <w:rPr>
+            <w:rStyle w:val="Hyperlink"/>
+            <w:lang w:val="nl-BE"/>
+          </w:rPr>
+          <w:t>https://youtu.be/OEilz2Cq_xY</w:t>
+        </w:r>
+      </w:hyperlink>
+    </w:p>
+    <w:p>
+      <w:pPr>
+        <w:spacing w:after="0"/>
+        <w:rPr>
+          <w:color w:val="00B0F0"/>
+          <w:lang w:val="nl-BE"/>
+        </w:rPr>
+      </w:pPr>
+      <w:r>
+        <w:rPr>
+          <w:color w:val="00B0F0"/>
+          <w:lang w:val="nl-BE"/>
+        </w:rPr>
+        <w:t>#blink.py</w:t>
+      </w:r>
+    </w:p>
+    <w:p>
+      <w:pPr>
+        <w:spacing w:after="0"/>
+        <w:rPr>
+          <w:color w:val="00B0F0"/>
+          <w:lang w:val="en-GB"/>
+        </w:rPr>
+      </w:pPr>
+      <w:r>
+        <w:rPr>
+          <w:color w:val="00B0F0"/>
+          <w:lang w:val="en-GB"/>
+        </w:rPr>
+        <w:t>import time</w:t>
+      </w:r>
+    </w:p>
+    <w:p>
+      <w:pPr>
+        <w:spacing w:after="0"/>
+        <w:rPr>
+          <w:color w:val="00B0F0"/>
+          <w:lang w:val="en-GB"/>
+        </w:rPr>
+      </w:pPr>
+      <w:r>
+        <w:rPr>
+          <w:color w:val="00B0F0"/>
+          <w:lang w:val="en-GB"/>
+        </w:rPr>
+        <w:t xml:space="preserve">import </w:t>
+      </w:r>
+      <w:proofErr w:type="spellStart"/>
+      <w:r>
+        <w:rPr>
+          <w:color w:val="00B0F0"/>
+          <w:lang w:val="en-GB"/>
+        </w:rPr>
+        <w:t>RPi.GPIO</w:t>
+      </w:r>
+      <w:proofErr w:type="spellEnd"/>
+      <w:r>
+        <w:rPr>
+          <w:color w:val="00B0F0"/>
+          <w:lang w:val="en-GB"/>
+        </w:rPr>
+        <w:t xml:space="preserve"> as GPIO</w:t>
+      </w:r>
+    </w:p>
+    <w:p>
+      <w:pPr>
+        <w:spacing w:after="0"/>
+        <w:rPr>
+          <w:color w:val="00B0F0"/>
+          <w:lang w:val="en-GB"/>
+        </w:rPr>
+      </w:pPr>
+    </w:p>
+    <w:p>
+      <w:pPr>
+        <w:spacing w:after="0"/>
+        <w:rPr>
+          <w:color w:val="00B0F0"/>
+          <w:lang w:val="en-GB"/>
+        </w:rPr>
+      </w:pPr>
+      <w:proofErr w:type="spellStart"/>
+      <w:r>
+        <w:rPr>
+          <w:color w:val="00B0F0"/>
+          <w:lang w:val="en-GB"/>
+        </w:rPr>
+        <w:t>GPIO.setmode</w:t>
+      </w:r>
+      <w:proofErr w:type="spellEnd"/>
+      <w:r>
+        <w:rPr>
+          <w:color w:val="00B0F0"/>
+          <w:lang w:val="en-GB"/>
+        </w:rPr>
+        <w:t>(GPIO.BCM)</w:t>
+      </w:r>
+    </w:p>
+    <w:p>
+      <w:pPr>
+        <w:spacing w:after="0"/>
+        <w:rPr>
+          <w:color w:val="00B0F0"/>
+          <w:lang w:val="en-GB"/>
+        </w:rPr>
+      </w:pPr>
+      <w:proofErr w:type="spellStart"/>
+      <w:r>
+        <w:rPr>
+          <w:color w:val="00B0F0"/>
+          <w:lang w:val="en-GB"/>
+        </w:rPr>
+        <w:t>GPIO.setup</w:t>
+      </w:r>
+      <w:proofErr w:type="spellEnd"/>
+      <w:r>
+        <w:rPr>
+          <w:color w:val="00B0F0"/>
+          <w:lang w:val="en-GB"/>
+        </w:rPr>
+        <w:t>(4, GPIO.OUT)</w:t>
+      </w:r>
+    </w:p>
+    <w:p>
+      <w:pPr>
+        <w:spacing w:after="0"/>
+        <w:rPr>
+          <w:color w:val="00B0F0"/>
+          <w:lang w:val="en-GB"/>
+        </w:rPr>
+      </w:pPr>
+      <w:proofErr w:type="spellStart"/>
+      <w:r>
+        <w:rPr>
+          <w:color w:val="00B0F0"/>
+          <w:lang w:val="en-GB"/>
+        </w:rPr>
+        <w:t>GPIO.output</w:t>
+      </w:r>
+      <w:proofErr w:type="spellEnd"/>
+      <w:r>
+        <w:rPr>
+          <w:color w:val="00B0F0"/>
+          <w:lang w:val="en-GB"/>
+        </w:rPr>
+        <w:t>(4, True)</w:t>
+      </w:r>
+    </w:p>
+    <w:p>
+      <w:pPr>
+        <w:spacing w:after="0"/>
+        <w:rPr>
+          <w:color w:val="00B0F0"/>
+          <w:lang w:val="en-GB"/>
+        </w:rPr>
+      </w:pPr>
+      <w:proofErr w:type="spellStart"/>
+      <w:proofErr w:type="gramStart"/>
+      <w:r>
+        <w:rPr>
+          <w:color w:val="00B0F0"/>
+          <w:lang w:val="en-GB"/>
+        </w:rPr>
+        <w:t>time.sleep</w:t>
+      </w:r>
+      <w:proofErr w:type="spellEnd"/>
+      <w:proofErr w:type="gramEnd"/>
+      <w:r>
+        <w:rPr>
+          <w:color w:val="00B0F0"/>
+          <w:lang w:val="en-GB"/>
+        </w:rPr>
+        <w:t>(2)</w:t>
+      </w:r>
+    </w:p>
+    <w:p>
+      <w:pPr>
+        <w:spacing w:after="0"/>
+        <w:rPr>
+          <w:color w:val="00B0F0"/>
+          <w:lang w:val="nl-BE"/>
+        </w:rPr>
+      </w:pPr>
+      <w:r>
+        <w:rPr>
+          <w:color w:val="00B0F0"/>
+          <w:lang w:val="nl-BE"/>
+        </w:rPr>
+        <w:t>GPIO.output(4, False)</w:t>
+      </w:r>
+      <w:r>
+        <w:rPr>
+          <w:color w:val="00B0F0"/>
+          <w:lang w:val="nl-BE"/>
+        </w:rPr>
+        <w:t xml:space="preserve"> </w:t>
+      </w:r>
+    </w:p>
+    <w:p>
+      <w:pPr>
+        <w:pStyle w:val="ListParagraph"/>
+        <w:numPr>
+          <w:ilvl w:val="0"/>
+          <w:numId w:val="1"/>
+        </w:numPr>
+        <w:spacing w:after="0"/>
+        <w:rPr>
+          <w:lang w:val="nl-BE"/>
+        </w:rPr>
+      </w:pPr>
+      <w:r>
+        <w:rPr>
+          <w:lang w:val="nl-BE"/>
+        </w:rPr>
+        <w:t>Werkt</w:t>
+      </w:r>
+    </w:p>
+    <w:p>
+      <w:pPr>
+        <w:rPr>
+          <w:lang w:val="nl-BE"/>
+        </w:rPr>
+      </w:pPr>
+      <w:r>
+        <w:rPr>
+          <w:lang w:val="nl-BE"/>
+        </w:rPr>
+        <w:br w:type="page"/>
+      </w:r>
+    </w:p>
+    <w:p>
+      <w:pPr>
+        <w:spacing w:after="0"/>
+        <w:rPr>
+          <w:lang w:val="nl-BE"/>
+        </w:rPr>
+      </w:pPr>
+      <w:r>
+        <w:rPr>
+          <w:lang w:val="nl-BE"/>
+        </w:rPr>
+        <w:lastRenderedPageBreak/>
+        <w:t>Volgende script: ledje aansturen via html code</w:t>
+      </w:r>
+    </w:p>
+    <w:p>
+      <w:pPr>
+        <w:spacing w:after="0"/>
+        <w:rPr>
+          <w:lang w:val="nl-BE"/>
+        </w:rPr>
+      </w:pPr>
+      <w:hyperlink r:id="rId45" w:history="1">
+        <w:r>
+          <w:rPr>
+            <w:rStyle w:val="Hyperlink"/>
+            <w:lang w:val="nl-BE"/>
+          </w:rPr>
+          <w:t>https://youtu.be/WpM1aq4B8-A</w:t>
+        </w:r>
+      </w:hyperlink>
+    </w:p>
+    <w:p>
+      <w:pPr>
+        <w:spacing w:after="0"/>
+        <w:rPr>
+          <w:lang w:val="nl-BE"/>
+        </w:rPr>
+      </w:pPr>
+    </w:p>
+    <w:p>
+      <w:pPr>
+        <w:pStyle w:val="ListParagraph"/>
+        <w:numPr>
+          <w:ilvl w:val="0"/>
+          <w:numId w:val="2"/>
+        </w:numPr>
+        <w:spacing w:after="0"/>
+        <w:rPr>
+          <w:lang w:val="nl-BE"/>
+        </w:rPr>
+      </w:pPr>
+      <w:r>
+        <w:rPr>
+          <w:lang w:val="nl-BE"/>
+        </w:rPr>
+        <w:t>Script voor button : ON</w:t>
+      </w:r>
+    </w:p>
+    <w:p>
+      <w:pPr>
+        <w:pStyle w:val="ListParagraph"/>
+        <w:numPr>
+          <w:ilvl w:val="0"/>
+          <w:numId w:val="2"/>
+        </w:numPr>
+        <w:spacing w:after="0"/>
+        <w:rPr>
+          <w:lang w:val="nl-BE"/>
+        </w:rPr>
+      </w:pPr>
+      <w:r>
+        <w:rPr>
+          <w:lang w:val="nl-BE"/>
+        </w:rPr>
+        <w:t>Script voor button : OFF</w:t>
+      </w:r>
+    </w:p>
+    <w:tbl>
+      <w:tblPr>
+        <w:tblStyle w:val="TableGrid"/>
+        <w:tblW w:w="0" w:type="auto"/>
+        <w:tblLook w:val="04A0" w:firstRow="1" w:lastRow="0" w:firstColumn="1" w:lastColumn="0" w:noHBand="0" w:noVBand="1"/>
+      </w:tblPr>
+      <w:tblGrid>
+        <w:gridCol w:w="4508"/>
+        <w:gridCol w:w="4508"/>
+      </w:tblGrid>
+      <w:tr>
+        <w:tc>
+          <w:tcPr>
+            <w:tcW w:w="4508" w:type="dxa"/>
+          </w:tcPr>
+          <w:p>
+            <w:pPr>
+              <w:pStyle w:val="Heading2"/>
+              <w:outlineLvl w:val="1"/>
+              <w:rPr>
+                <w:lang w:val="nl-BE"/>
+              </w:rPr>
+            </w:pPr>
+            <w:r>
+              <w:rPr>
+                <w:lang w:val="nl-BE"/>
+              </w:rPr>
+              <w:t>lightOn.py</w:t>
+            </w:r>
+          </w:p>
+          <w:p>
+            <w:pPr>
+              <w:rPr>
+                <w:lang w:val="nl-BE"/>
+              </w:rPr>
+            </w:pPr>
+          </w:p>
+        </w:tc>
+        <w:tc>
+          <w:tcPr>
+            <w:tcW w:w="4508" w:type="dxa"/>
+          </w:tcPr>
+          <w:p>
+            <w:pPr>
+              <w:pStyle w:val="Heading2"/>
+              <w:outlineLvl w:val="1"/>
+              <w:rPr>
+                <w:lang w:val="nl-BE"/>
+              </w:rPr>
+            </w:pPr>
+            <w:r>
+              <w:rPr>
+                <w:lang w:val="nl-BE"/>
+              </w:rPr>
+              <w:t>lightOff.py</w:t>
+            </w:r>
+          </w:p>
+          <w:p>
+            <w:pPr>
+              <w:rPr>
+                <w:lang w:val="nl-BE"/>
+              </w:rPr>
+            </w:pPr>
+          </w:p>
+        </w:tc>
+      </w:tr>
+      <w:tr>
+        <w:tc>
+          <w:tcPr>
+            <w:tcW w:w="4508" w:type="dxa"/>
+          </w:tcPr>
+          <w:p>
+            <w:pPr>
+              <w:rPr>
+                <w:color w:val="00B0F0"/>
+                <w:lang w:val="en-GB"/>
+              </w:rPr>
+            </w:pPr>
+            <w:proofErr w:type="gramStart"/>
+            <w:r>
+              <w:rPr>
+                <w:color w:val="00B0F0"/>
+                <w:lang w:val="en-GB"/>
+              </w:rPr>
+              <w:t>#!/</w:t>
+            </w:r>
+            <w:proofErr w:type="spellStart"/>
+            <w:proofErr w:type="gramEnd"/>
+            <w:r>
+              <w:rPr>
+                <w:color w:val="00B0F0"/>
+                <w:lang w:val="en-GB"/>
+              </w:rPr>
+              <w:t>usr</w:t>
+            </w:r>
+            <w:proofErr w:type="spellEnd"/>
+            <w:r>
+              <w:rPr>
+                <w:color w:val="00B0F0"/>
+                <w:lang w:val="en-GB"/>
+              </w:rPr>
+              <w:t>/bin/python</w:t>
+            </w:r>
+          </w:p>
+          <w:p>
+            <w:pPr>
+              <w:rPr>
+                <w:color w:val="00B0F0"/>
+                <w:lang w:val="en-GB"/>
+              </w:rPr>
+            </w:pPr>
+          </w:p>
+          <w:p>
+            <w:pPr>
+              <w:rPr>
+                <w:color w:val="00B0F0"/>
+                <w:lang w:val="en-GB"/>
+              </w:rPr>
+            </w:pPr>
+          </w:p>
+          <w:p>
+            <w:pPr>
+              <w:rPr>
+                <w:color w:val="00B0F0"/>
+                <w:lang w:val="en-GB"/>
+              </w:rPr>
+            </w:pPr>
+            <w:r>
+              <w:rPr>
+                <w:color w:val="00B0F0"/>
+                <w:lang w:val="en-GB"/>
+              </w:rPr>
+              <w:t xml:space="preserve">import </w:t>
+            </w:r>
+            <w:proofErr w:type="spellStart"/>
+            <w:r>
+              <w:rPr>
+                <w:color w:val="00B0F0"/>
+                <w:lang w:val="en-GB"/>
+              </w:rPr>
+              <w:t>RPi.GPIO</w:t>
+            </w:r>
+            <w:proofErr w:type="spellEnd"/>
+            <w:r>
+              <w:rPr>
+                <w:color w:val="00B0F0"/>
+                <w:lang w:val="en-GB"/>
+              </w:rPr>
+              <w:t xml:space="preserve"> as GPIO</w:t>
+            </w:r>
+          </w:p>
+          <w:p>
+            <w:pPr>
+              <w:rPr>
+                <w:color w:val="00B0F0"/>
+                <w:lang w:val="en-GB"/>
+              </w:rPr>
+            </w:pPr>
+            <w:r>
+              <w:rPr>
+                <w:color w:val="00B0F0"/>
+                <w:lang w:val="en-GB"/>
+              </w:rPr>
+              <w:t>import time</w:t>
+            </w:r>
+          </w:p>
+          <w:p>
+            <w:pPr>
+              <w:rPr>
+                <w:color w:val="00B0F0"/>
+                <w:lang w:val="en-GB"/>
+              </w:rPr>
+            </w:pPr>
+          </w:p>
+          <w:p>
+            <w:pPr>
+              <w:rPr>
+                <w:color w:val="00B0F0"/>
+                <w:lang w:val="en-GB"/>
+              </w:rPr>
+            </w:pPr>
+            <w:proofErr w:type="spellStart"/>
+            <w:r>
+              <w:rPr>
+                <w:color w:val="00B0F0"/>
+                <w:lang w:val="en-GB"/>
+              </w:rPr>
+              <w:t>GPIO.setmode</w:t>
+            </w:r>
+            <w:proofErr w:type="spellEnd"/>
+            <w:r>
+              <w:rPr>
+                <w:color w:val="00B0F0"/>
+                <w:lang w:val="en-GB"/>
+              </w:rPr>
+              <w:t>(GPIO.BCM)</w:t>
+            </w:r>
+          </w:p>
+          <w:p>
+            <w:pPr>
+              <w:rPr>
+                <w:color w:val="00B0F0"/>
+                <w:lang w:val="en-GB"/>
+              </w:rPr>
+            </w:pPr>
+            <w:proofErr w:type="spellStart"/>
+            <w:r>
+              <w:rPr>
+                <w:color w:val="00B0F0"/>
+                <w:lang w:val="en-GB"/>
+              </w:rPr>
+              <w:t>GPIO.setwarnings</w:t>
+            </w:r>
+            <w:proofErr w:type="spellEnd"/>
+            <w:r>
+              <w:rPr>
+                <w:color w:val="00B0F0"/>
+                <w:lang w:val="en-GB"/>
+              </w:rPr>
+              <w:t>(False)</w:t>
+            </w:r>
+          </w:p>
+          <w:p>
+            <w:pPr>
+              <w:rPr>
+                <w:color w:val="00B0F0"/>
+                <w:lang w:val="en-GB"/>
+              </w:rPr>
+            </w:pPr>
+            <w:r>
+              <w:rPr>
+                <w:color w:val="00B0F0"/>
+                <w:lang w:val="en-GB"/>
+              </w:rPr>
+              <w:t xml:space="preserve">    </w:t>
+            </w:r>
+          </w:p>
+          <w:p>
+            <w:pPr>
+              <w:rPr>
+                <w:color w:val="00B0F0"/>
+                <w:lang w:val="en-GB"/>
+              </w:rPr>
+            </w:pPr>
+            <w:proofErr w:type="spellStart"/>
+            <w:r>
+              <w:rPr>
+                <w:color w:val="00B0F0"/>
+                <w:lang w:val="en-GB"/>
+              </w:rPr>
+              <w:t>GPIO.setup</w:t>
+            </w:r>
+            <w:proofErr w:type="spellEnd"/>
+            <w:r>
+              <w:rPr>
+                <w:color w:val="00B0F0"/>
+                <w:lang w:val="en-GB"/>
+              </w:rPr>
+              <w:t xml:space="preserve">(4, GPIO.OUT) </w:t>
+            </w:r>
+          </w:p>
+          <w:p>
+            <w:pPr>
+              <w:rPr>
+                <w:color w:val="00B0F0"/>
+                <w:lang w:val="en-GB"/>
+              </w:rPr>
+            </w:pPr>
+            <w:proofErr w:type="spellStart"/>
+            <w:r>
+              <w:rPr>
+                <w:color w:val="00B0F0"/>
+                <w:lang w:val="en-GB"/>
+              </w:rPr>
+              <w:t>GPIO.output</w:t>
+            </w:r>
+            <w:proofErr w:type="spellEnd"/>
+            <w:r>
+              <w:rPr>
+                <w:color w:val="00B0F0"/>
+                <w:lang w:val="en-GB"/>
+              </w:rPr>
+              <w:t>(4, True)</w:t>
+            </w:r>
+          </w:p>
+          <w:p>
+            <w:pPr>
+              <w:rPr>
+                <w:color w:val="00B0F0"/>
+                <w:lang w:val="en-GB"/>
+              </w:rPr>
+            </w:pPr>
+          </w:p>
+          <w:p>
+            <w:pPr>
+              <w:rPr>
+                <w:color w:val="00B0F0"/>
+                <w:lang w:val="en-GB"/>
+              </w:rPr>
+            </w:pPr>
+            <w:r>
+              <w:rPr>
+                <w:color w:val="00B0F0"/>
+                <w:lang w:val="en-GB"/>
+              </w:rPr>
+              <w:t xml:space="preserve">def </w:t>
+            </w:r>
+            <w:proofErr w:type="gramStart"/>
+            <w:r>
+              <w:rPr>
+                <w:color w:val="00B0F0"/>
+                <w:lang w:val="en-GB"/>
+              </w:rPr>
+              <w:t>trigger(</w:t>
+            </w:r>
+            <w:proofErr w:type="gramEnd"/>
+            <w:r>
+              <w:rPr>
+                <w:color w:val="00B0F0"/>
+                <w:lang w:val="en-GB"/>
+              </w:rPr>
+              <w:t>) :</w:t>
+            </w:r>
+          </w:p>
+          <w:p>
+            <w:pPr>
+              <w:rPr>
+                <w:color w:val="00B0F0"/>
+                <w:lang w:val="en-GB"/>
+              </w:rPr>
+            </w:pPr>
+            <w:r>
+              <w:rPr>
+                <w:color w:val="00B0F0"/>
+                <w:lang w:val="en-GB"/>
+              </w:rPr>
+              <w:tab/>
+            </w:r>
+            <w:proofErr w:type="spellStart"/>
+            <w:r>
+              <w:rPr>
+                <w:color w:val="00B0F0"/>
+                <w:lang w:val="en-GB"/>
+              </w:rPr>
+              <w:t>GPIO.output</w:t>
+            </w:r>
+            <w:proofErr w:type="spellEnd"/>
+            <w:r>
+              <w:rPr>
+                <w:color w:val="00B0F0"/>
+                <w:lang w:val="en-GB"/>
+              </w:rPr>
+              <w:t>(4, True)</w:t>
+            </w:r>
+          </w:p>
+          <w:p>
+            <w:pPr>
+              <w:rPr>
+                <w:color w:val="00B0F0"/>
+                <w:lang w:val="en-GB"/>
+              </w:rPr>
+            </w:pPr>
+            <w:r>
+              <w:rPr>
+                <w:color w:val="00B0F0"/>
+                <w:lang w:val="en-GB"/>
+              </w:rPr>
+              <w:t xml:space="preserve">#   </w:t>
+            </w:r>
+            <w:proofErr w:type="spellStart"/>
+            <w:r>
+              <w:rPr>
+                <w:color w:val="00B0F0"/>
+                <w:lang w:val="en-GB"/>
+              </w:rPr>
+              <w:t>GPIO.cleanup</w:t>
+            </w:r>
+            <w:proofErr w:type="spellEnd"/>
+            <w:r>
+              <w:rPr>
+                <w:color w:val="00B0F0"/>
+                <w:lang w:val="en-GB"/>
+              </w:rPr>
+              <w:t>()</w:t>
+            </w:r>
+          </w:p>
+          <w:p>
+            <w:pPr>
+              <w:rPr>
+                <w:color w:val="00B0F0"/>
+                <w:lang w:val="en-GB"/>
+              </w:rPr>
+            </w:pPr>
+            <w:r>
+              <w:rPr>
+                <w:color w:val="00B0F0"/>
+                <w:lang w:val="en-GB"/>
+              </w:rPr>
+              <w:t xml:space="preserve">     </w:t>
+            </w:r>
+          </w:p>
+          <w:p>
+            <w:pPr>
+              <w:rPr>
+                <w:color w:val="00B0F0"/>
+                <w:lang w:val="en-GB"/>
+              </w:rPr>
+            </w:pPr>
+          </w:p>
+          <w:p>
+            <w:pPr>
+              <w:rPr>
+                <w:color w:val="00B0F0"/>
+                <w:lang w:val="en-GB"/>
+              </w:rPr>
+            </w:pPr>
+            <w:r>
+              <w:rPr>
+                <w:color w:val="00B0F0"/>
+                <w:lang w:val="en-GB"/>
+              </w:rPr>
+              <w:t xml:space="preserve">try: </w:t>
+            </w:r>
+          </w:p>
+          <w:p>
+            <w:pPr>
+              <w:rPr>
+                <w:color w:val="00B0F0"/>
+                <w:lang w:val="en-GB"/>
+              </w:rPr>
+            </w:pPr>
+            <w:r>
+              <w:rPr>
+                <w:color w:val="00B0F0"/>
+                <w:lang w:val="en-GB"/>
+              </w:rPr>
+              <w:t xml:space="preserve">    </w:t>
+            </w:r>
+            <w:proofErr w:type="gramStart"/>
+            <w:r>
+              <w:rPr>
+                <w:color w:val="00B0F0"/>
+                <w:lang w:val="en-GB"/>
+              </w:rPr>
+              <w:t>trigger(</w:t>
+            </w:r>
+            <w:proofErr w:type="gramEnd"/>
+            <w:r>
+              <w:rPr>
+                <w:color w:val="00B0F0"/>
+                <w:lang w:val="en-GB"/>
+              </w:rPr>
+              <w:t>)</w:t>
+            </w:r>
+          </w:p>
+          <w:p>
+            <w:pPr>
+              <w:rPr>
+                <w:color w:val="00B0F0"/>
+                <w:lang w:val="en-GB"/>
+              </w:rPr>
+            </w:pPr>
+            <w:r>
+              <w:rPr>
+                <w:color w:val="00B0F0"/>
+                <w:lang w:val="en-GB"/>
+              </w:rPr>
+              <w:t xml:space="preserve">         </w:t>
+            </w:r>
+          </w:p>
+          <w:p>
+            <w:pPr>
+              <w:rPr>
+                <w:color w:val="00B0F0"/>
+                <w:lang w:val="en-GB"/>
+              </w:rPr>
+            </w:pPr>
+            <w:r>
+              <w:rPr>
+                <w:color w:val="00B0F0"/>
+                <w:lang w:val="en-GB"/>
+              </w:rPr>
+              <w:t xml:space="preserve">      </w:t>
+            </w:r>
+          </w:p>
+          <w:p>
+            <w:pPr>
+              <w:rPr>
+                <w:color w:val="00B0F0"/>
+                <w:lang w:val="en-GB"/>
+              </w:rPr>
+            </w:pPr>
+            <w:r>
+              <w:rPr>
+                <w:color w:val="00B0F0"/>
+                <w:lang w:val="en-GB"/>
+              </w:rPr>
+              <w:t xml:space="preserve">except </w:t>
+            </w:r>
+            <w:proofErr w:type="spellStart"/>
+            <w:r>
+              <w:rPr>
+                <w:color w:val="00B0F0"/>
+                <w:lang w:val="en-GB"/>
+              </w:rPr>
+              <w:t>KeyboardInterrupt</w:t>
+            </w:r>
+            <w:proofErr w:type="spellEnd"/>
+            <w:r>
+              <w:rPr>
+                <w:color w:val="00B0F0"/>
+                <w:lang w:val="en-GB"/>
+              </w:rPr>
+              <w:t>:</w:t>
+            </w:r>
+          </w:p>
+          <w:p>
+            <w:pPr>
+              <w:rPr>
+                <w:color w:val="00B0F0"/>
+                <w:lang w:val="en-GB"/>
+              </w:rPr>
+            </w:pPr>
+            <w:r>
+              <w:rPr>
+                <w:color w:val="00B0F0"/>
+                <w:lang w:val="en-GB"/>
+              </w:rPr>
+              <w:t xml:space="preserve">  print </w:t>
+            </w:r>
+            <w:proofErr w:type="gramStart"/>
+            <w:r>
+              <w:rPr>
+                <w:color w:val="00B0F0"/>
+                <w:lang w:val="en-GB"/>
+              </w:rPr>
+              <w:t>"  Quit</w:t>
+            </w:r>
+            <w:proofErr w:type="gramEnd"/>
+            <w:r>
+              <w:rPr>
+                <w:color w:val="00B0F0"/>
+                <w:lang w:val="en-GB"/>
+              </w:rPr>
+              <w:t xml:space="preserve">" </w:t>
+            </w:r>
+          </w:p>
+          <w:p>
+            <w:pPr>
+              <w:rPr>
+                <w:color w:val="00B0F0"/>
+                <w:lang w:val="nl-BE"/>
+              </w:rPr>
+            </w:pPr>
+            <w:r>
+              <w:rPr>
+                <w:color w:val="00B0F0"/>
+                <w:lang w:val="en-GB"/>
+              </w:rPr>
+              <w:t xml:space="preserve">  </w:t>
+            </w:r>
+            <w:r>
+              <w:rPr>
+                <w:color w:val="00B0F0"/>
+                <w:lang w:val="nl-BE"/>
+              </w:rPr>
+              <w:t># Reset GPIO settings</w:t>
+            </w:r>
+          </w:p>
+          <w:p>
+            <w:pPr>
+              <w:rPr>
+                <w:color w:val="00B0F0"/>
+                <w:lang w:val="nl-BE"/>
+              </w:rPr>
+            </w:pPr>
+            <w:r>
+              <w:rPr>
+                <w:color w:val="00B0F0"/>
+                <w:lang w:val="nl-BE"/>
+              </w:rPr>
+              <w:t xml:space="preserve">  GPIO.cleanup()</w:t>
+            </w:r>
+          </w:p>
+          <w:p>
+            <w:pPr>
+              <w:rPr>
+                <w:lang w:val="nl-BE"/>
+              </w:rPr>
+            </w:pPr>
+          </w:p>
+        </w:tc>
+        <w:tc>
+          <w:tcPr>
+            <w:tcW w:w="4508" w:type="dxa"/>
+          </w:tcPr>
+          <w:p>
+            <w:pPr>
+              <w:rPr>
+                <w:color w:val="00B0F0"/>
+                <w:lang w:val="en-GB"/>
+              </w:rPr>
+            </w:pPr>
+            <w:proofErr w:type="gramStart"/>
+            <w:r>
+              <w:rPr>
+                <w:color w:val="00B0F0"/>
+                <w:lang w:val="en-GB"/>
+              </w:rPr>
+              <w:t>#!/</w:t>
+            </w:r>
+            <w:proofErr w:type="spellStart"/>
+            <w:proofErr w:type="gramEnd"/>
+            <w:r>
+              <w:rPr>
+                <w:color w:val="00B0F0"/>
+                <w:lang w:val="en-GB"/>
+              </w:rPr>
+              <w:t>usr</w:t>
+            </w:r>
+            <w:proofErr w:type="spellEnd"/>
+            <w:r>
+              <w:rPr>
+                <w:color w:val="00B0F0"/>
+                <w:lang w:val="en-GB"/>
+              </w:rPr>
+              <w:t>/bin/python</w:t>
+            </w:r>
+          </w:p>
+          <w:p>
+            <w:pPr>
+              <w:rPr>
+                <w:color w:val="00B0F0"/>
+                <w:lang w:val="en-GB"/>
+              </w:rPr>
+            </w:pPr>
+          </w:p>
+          <w:p>
+            <w:pPr>
+              <w:rPr>
+                <w:color w:val="00B0F0"/>
+                <w:lang w:val="en-GB"/>
+              </w:rPr>
+            </w:pPr>
+          </w:p>
+          <w:p>
+            <w:pPr>
+              <w:rPr>
+                <w:color w:val="00B0F0"/>
+                <w:lang w:val="en-GB"/>
+              </w:rPr>
+            </w:pPr>
+            <w:r>
+              <w:rPr>
+                <w:color w:val="00B0F0"/>
+                <w:lang w:val="en-GB"/>
+              </w:rPr>
+              <w:t xml:space="preserve">import </w:t>
+            </w:r>
+            <w:proofErr w:type="spellStart"/>
+            <w:r>
+              <w:rPr>
+                <w:color w:val="00B0F0"/>
+                <w:lang w:val="en-GB"/>
+              </w:rPr>
+              <w:t>RPi.GPIO</w:t>
+            </w:r>
+            <w:proofErr w:type="spellEnd"/>
+            <w:r>
+              <w:rPr>
+                <w:color w:val="00B0F0"/>
+                <w:lang w:val="en-GB"/>
+              </w:rPr>
+              <w:t xml:space="preserve"> as GPIO</w:t>
+            </w:r>
+          </w:p>
+          <w:p>
+            <w:pPr>
+              <w:rPr>
+                <w:color w:val="00B0F0"/>
+                <w:lang w:val="en-GB"/>
+              </w:rPr>
+            </w:pPr>
+            <w:r>
+              <w:rPr>
+                <w:color w:val="00B0F0"/>
+                <w:lang w:val="en-GB"/>
+              </w:rPr>
+              <w:t>import time</w:t>
+            </w:r>
+          </w:p>
+          <w:p>
+            <w:pPr>
+              <w:rPr>
+                <w:color w:val="00B0F0"/>
+                <w:lang w:val="en-GB"/>
+              </w:rPr>
+            </w:pPr>
+          </w:p>
+          <w:p>
+            <w:pPr>
+              <w:rPr>
+                <w:color w:val="00B0F0"/>
+                <w:lang w:val="en-GB"/>
+              </w:rPr>
+            </w:pPr>
+            <w:proofErr w:type="spellStart"/>
+            <w:r>
+              <w:rPr>
+                <w:color w:val="00B0F0"/>
+                <w:lang w:val="en-GB"/>
+              </w:rPr>
+              <w:t>GPIO.setmode</w:t>
+            </w:r>
+            <w:proofErr w:type="spellEnd"/>
+            <w:r>
+              <w:rPr>
+                <w:color w:val="00B0F0"/>
+                <w:lang w:val="en-GB"/>
+              </w:rPr>
+              <w:t>(GPIO.BCM)</w:t>
+            </w:r>
+          </w:p>
+          <w:p>
+            <w:pPr>
+              <w:rPr>
+                <w:color w:val="00B0F0"/>
+                <w:lang w:val="en-GB"/>
+              </w:rPr>
+            </w:pPr>
+            <w:proofErr w:type="spellStart"/>
+            <w:r>
+              <w:rPr>
+                <w:color w:val="00B0F0"/>
+                <w:lang w:val="en-GB"/>
+              </w:rPr>
+              <w:t>GPIO.setwarnings</w:t>
+            </w:r>
+            <w:proofErr w:type="spellEnd"/>
+            <w:r>
+              <w:rPr>
+                <w:color w:val="00B0F0"/>
+                <w:lang w:val="en-GB"/>
+              </w:rPr>
+              <w:t>(False)</w:t>
+            </w:r>
+          </w:p>
+          <w:p>
+            <w:pPr>
+              <w:rPr>
+                <w:color w:val="00B0F0"/>
+                <w:lang w:val="en-GB"/>
+              </w:rPr>
+            </w:pPr>
+            <w:proofErr w:type="spellStart"/>
+            <w:r>
+              <w:rPr>
+                <w:color w:val="00B0F0"/>
+                <w:lang w:val="en-GB"/>
+              </w:rPr>
+              <w:t>GPIO.setup</w:t>
+            </w:r>
+            <w:proofErr w:type="spellEnd"/>
+            <w:r>
+              <w:rPr>
+                <w:color w:val="00B0F0"/>
+                <w:lang w:val="en-GB"/>
+              </w:rPr>
+              <w:t xml:space="preserve">(4, GPIO.OUT) </w:t>
+            </w:r>
+          </w:p>
+          <w:p>
+            <w:pPr>
+              <w:rPr>
+                <w:color w:val="00B0F0"/>
+                <w:lang w:val="en-GB"/>
+              </w:rPr>
+            </w:pPr>
+            <w:proofErr w:type="spellStart"/>
+            <w:r>
+              <w:rPr>
+                <w:color w:val="00B0F0"/>
+                <w:lang w:val="en-GB"/>
+              </w:rPr>
+              <w:t>GPIO.output</w:t>
+            </w:r>
+            <w:proofErr w:type="spellEnd"/>
+            <w:r>
+              <w:rPr>
+                <w:color w:val="00B0F0"/>
+                <w:lang w:val="en-GB"/>
+              </w:rPr>
+              <w:t>(4, True)</w:t>
+            </w:r>
+          </w:p>
+          <w:p>
+            <w:pPr>
+              <w:rPr>
+                <w:color w:val="00B0F0"/>
+                <w:lang w:val="en-GB"/>
+              </w:rPr>
+            </w:pPr>
+          </w:p>
+          <w:p>
+            <w:pPr>
+              <w:rPr>
+                <w:color w:val="00B0F0"/>
+                <w:lang w:val="en-GB"/>
+              </w:rPr>
+            </w:pPr>
+            <w:r>
+              <w:rPr>
+                <w:color w:val="00B0F0"/>
+                <w:lang w:val="en-GB"/>
+              </w:rPr>
+              <w:t xml:space="preserve">def </w:t>
+            </w:r>
+            <w:proofErr w:type="gramStart"/>
+            <w:r>
+              <w:rPr>
+                <w:color w:val="00B0F0"/>
+                <w:lang w:val="en-GB"/>
+              </w:rPr>
+              <w:t>trigger(</w:t>
+            </w:r>
+            <w:proofErr w:type="gramEnd"/>
+            <w:r>
+              <w:rPr>
+                <w:color w:val="00B0F0"/>
+                <w:lang w:val="en-GB"/>
+              </w:rPr>
+              <w:t>) :</w:t>
+            </w:r>
+          </w:p>
+          <w:p>
+            <w:pPr>
+              <w:rPr>
+                <w:color w:val="00B0F0"/>
+                <w:lang w:val="en-GB"/>
+              </w:rPr>
+            </w:pPr>
+            <w:r>
+              <w:rPr>
+                <w:color w:val="00B0F0"/>
+                <w:lang w:val="en-GB"/>
+              </w:rPr>
+              <w:t xml:space="preserve">    </w:t>
+            </w:r>
+            <w:proofErr w:type="spellStart"/>
+            <w:r>
+              <w:rPr>
+                <w:color w:val="00B0F0"/>
+                <w:lang w:val="en-GB"/>
+              </w:rPr>
+              <w:t>GPIO.output</w:t>
+            </w:r>
+            <w:proofErr w:type="spellEnd"/>
+            <w:r>
+              <w:rPr>
+                <w:color w:val="00B0F0"/>
+                <w:lang w:val="en-GB"/>
+              </w:rPr>
+              <w:t>(4, False)</w:t>
+            </w:r>
+          </w:p>
+          <w:p>
+            <w:pPr>
+              <w:rPr>
+                <w:color w:val="00B0F0"/>
+                <w:lang w:val="en-GB"/>
+              </w:rPr>
+            </w:pPr>
+            <w:r>
+              <w:rPr>
+                <w:color w:val="00B0F0"/>
+                <w:lang w:val="en-GB"/>
+              </w:rPr>
+              <w:t xml:space="preserve">#   </w:t>
+            </w:r>
+            <w:proofErr w:type="spellStart"/>
+            <w:r>
+              <w:rPr>
+                <w:color w:val="00B0F0"/>
+                <w:lang w:val="en-GB"/>
+              </w:rPr>
+              <w:t>GPIO.cleanup</w:t>
+            </w:r>
+            <w:proofErr w:type="spellEnd"/>
+            <w:r>
+              <w:rPr>
+                <w:color w:val="00B0F0"/>
+                <w:lang w:val="en-GB"/>
+              </w:rPr>
+              <w:t>()</w:t>
+            </w:r>
+          </w:p>
+          <w:p>
+            <w:pPr>
+              <w:rPr>
+                <w:color w:val="00B0F0"/>
+                <w:lang w:val="en-GB"/>
+              </w:rPr>
+            </w:pPr>
+            <w:r>
+              <w:rPr>
+                <w:color w:val="00B0F0"/>
+                <w:lang w:val="en-GB"/>
+              </w:rPr>
+              <w:t xml:space="preserve">    break</w:t>
+            </w:r>
+          </w:p>
+          <w:p>
+            <w:pPr>
+              <w:rPr>
+                <w:color w:val="00B0F0"/>
+                <w:lang w:val="en-GB"/>
+              </w:rPr>
+            </w:pPr>
+            <w:r>
+              <w:rPr>
+                <w:color w:val="00B0F0"/>
+                <w:lang w:val="en-GB"/>
+              </w:rPr>
+              <w:t xml:space="preserve">     </w:t>
+            </w:r>
+          </w:p>
+          <w:p>
+            <w:pPr>
+              <w:rPr>
+                <w:color w:val="00B0F0"/>
+                <w:lang w:val="en-GB"/>
+              </w:rPr>
+            </w:pPr>
+          </w:p>
+          <w:p>
+            <w:pPr>
+              <w:rPr>
+                <w:color w:val="00B0F0"/>
+                <w:lang w:val="en-GB"/>
+              </w:rPr>
+            </w:pPr>
+            <w:r>
+              <w:rPr>
+                <w:color w:val="00B0F0"/>
+                <w:lang w:val="en-GB"/>
+              </w:rPr>
+              <w:t xml:space="preserve">try: </w:t>
+            </w:r>
+          </w:p>
+          <w:p>
+            <w:pPr>
+              <w:rPr>
+                <w:color w:val="00B0F0"/>
+                <w:lang w:val="en-GB"/>
+              </w:rPr>
+            </w:pPr>
+            <w:r>
+              <w:rPr>
+                <w:color w:val="00B0F0"/>
+                <w:lang w:val="en-GB"/>
+              </w:rPr>
+              <w:t xml:space="preserve">    </w:t>
+            </w:r>
+            <w:proofErr w:type="gramStart"/>
+            <w:r>
+              <w:rPr>
+                <w:color w:val="00B0F0"/>
+                <w:lang w:val="en-GB"/>
+              </w:rPr>
+              <w:t>trigger(</w:t>
+            </w:r>
+            <w:proofErr w:type="gramEnd"/>
+            <w:r>
+              <w:rPr>
+                <w:color w:val="00B0F0"/>
+                <w:lang w:val="en-GB"/>
+              </w:rPr>
+              <w:t>)</w:t>
+            </w:r>
+          </w:p>
+          <w:p>
+            <w:pPr>
+              <w:rPr>
+                <w:color w:val="00B0F0"/>
+                <w:lang w:val="en-GB"/>
+              </w:rPr>
+            </w:pPr>
+            <w:r>
+              <w:rPr>
+                <w:color w:val="00B0F0"/>
+                <w:lang w:val="en-GB"/>
+              </w:rPr>
+              <w:t xml:space="preserve">         </w:t>
+            </w:r>
+          </w:p>
+          <w:p>
+            <w:pPr>
+              <w:rPr>
+                <w:color w:val="00B0F0"/>
+                <w:lang w:val="en-GB"/>
+              </w:rPr>
+            </w:pPr>
+            <w:r>
+              <w:rPr>
+                <w:color w:val="00B0F0"/>
+                <w:lang w:val="en-GB"/>
+              </w:rPr>
+              <w:tab/>
+            </w:r>
+            <w:r>
+              <w:rPr>
+                <w:color w:val="00B0F0"/>
+                <w:lang w:val="en-GB"/>
+              </w:rPr>
+              <w:tab/>
+            </w:r>
+          </w:p>
+          <w:p>
+            <w:pPr>
+              <w:rPr>
+                <w:color w:val="00B0F0"/>
+                <w:lang w:val="en-GB"/>
+              </w:rPr>
+            </w:pPr>
+            <w:r>
+              <w:rPr>
+                <w:color w:val="00B0F0"/>
+                <w:lang w:val="en-GB"/>
+              </w:rPr>
+              <w:t xml:space="preserve">except </w:t>
+            </w:r>
+            <w:proofErr w:type="spellStart"/>
+            <w:r>
+              <w:rPr>
+                <w:color w:val="00B0F0"/>
+                <w:lang w:val="en-GB"/>
+              </w:rPr>
+              <w:t>KeyboardInterrupt</w:t>
+            </w:r>
+            <w:proofErr w:type="spellEnd"/>
+            <w:r>
+              <w:rPr>
+                <w:color w:val="00B0F0"/>
+                <w:lang w:val="en-GB"/>
+              </w:rPr>
+              <w:t>:</w:t>
+            </w:r>
+          </w:p>
+          <w:p>
+            <w:pPr>
+              <w:rPr>
+                <w:color w:val="00B0F0"/>
+                <w:lang w:val="nl-BE"/>
+              </w:rPr>
+            </w:pPr>
+            <w:r>
+              <w:rPr>
+                <w:color w:val="00B0F0"/>
+                <w:lang w:val="en-GB"/>
+              </w:rPr>
+              <w:t xml:space="preserve">  </w:t>
+            </w:r>
+            <w:r>
+              <w:rPr>
+                <w:color w:val="00B0F0"/>
+                <w:lang w:val="nl-BE"/>
+              </w:rPr>
+              <w:t xml:space="preserve">print "  Quit" </w:t>
+            </w:r>
+          </w:p>
+          <w:p>
+            <w:pPr>
+              <w:rPr>
+                <w:color w:val="00B0F0"/>
+                <w:lang w:val="nl-BE"/>
+              </w:rPr>
+            </w:pPr>
+            <w:r>
+              <w:rPr>
+                <w:color w:val="00B0F0"/>
+                <w:lang w:val="nl-BE"/>
+              </w:rPr>
+              <w:t xml:space="preserve">  # Reset GPIO settings</w:t>
+            </w:r>
+          </w:p>
+          <w:p>
+            <w:pPr>
+              <w:rPr>
+                <w:color w:val="00B0F0"/>
+                <w:lang w:val="nl-BE"/>
+              </w:rPr>
+            </w:pPr>
+            <w:r>
+              <w:rPr>
+                <w:color w:val="00B0F0"/>
+                <w:lang w:val="nl-BE"/>
+              </w:rPr>
+              <w:t xml:space="preserve">  GPIO.cleanup()</w:t>
+            </w:r>
+          </w:p>
+          <w:p>
+            <w:pPr>
+              <w:rPr>
+                <w:lang w:val="nl-BE"/>
+              </w:rPr>
+            </w:pPr>
+          </w:p>
+        </w:tc>
+      </w:tr>
+    </w:tbl>
+    <w:p>
+      <w:pPr>
+        <w:rPr>
+          <w:lang w:val="nl-BE"/>
+        </w:rPr>
+      </w:pPr>
+    </w:p>
+    <w:p>
+      <w:pPr>
+        <w:rPr>
+          <w:lang w:val="en-GB"/>
+        </w:rPr>
+      </w:pPr>
+      <w:proofErr w:type="spellStart"/>
+      <w:r>
+        <w:rPr>
+          <w:rStyle w:val="Heading2Char"/>
+          <w:lang w:val="en-GB"/>
+        </w:rPr>
+        <w:t>index</w:t>
+      </w:r>
+      <w:r>
+        <w:rPr>
+          <w:rStyle w:val="Heading2Char"/>
+          <w:lang w:val="en-GB"/>
+        </w:rPr>
+        <w:t>.php</w:t>
+      </w:r>
+      <w:proofErr w:type="spellEnd"/>
+      <w:r>
+        <w:rPr>
+          <w:lang w:val="en-GB"/>
+        </w:rPr>
+        <w:t xml:space="preserve"> [</w:t>
+      </w:r>
+      <w:proofErr w:type="spellStart"/>
+      <w:r>
+        <w:rPr>
+          <w:lang w:val="en-GB"/>
+        </w:rPr>
+        <w:t>v</w:t>
+      </w:r>
+      <w:r>
+        <w:rPr>
+          <w:lang w:val="en-GB"/>
+        </w:rPr>
+        <w:t>ar</w:t>
+      </w:r>
+      <w:proofErr w:type="spellEnd"/>
+      <w:r>
+        <w:rPr>
+          <w:lang w:val="en-GB"/>
+        </w:rPr>
+        <w:t>/www/htm</w:t>
+      </w:r>
+      <w:r>
+        <w:rPr>
+          <w:lang w:val="en-GB"/>
+        </w:rPr>
+        <w:t>l]</w:t>
+      </w:r>
+    </w:p>
+    <w:p>
+      <w:pPr>
+        <w:spacing w:after="0"/>
+        <w:rPr>
+          <w:rFonts w:ascii="Courier New" w:eastAsia="Times New Roman" w:hAnsi="Courier New" w:cs="Courier New"/>
+          <w:color w:val="00B0F0"/>
+          <w:sz w:val="20"/>
+          <w:szCs w:val="20"/>
+          <w:lang/>
+        </w:rPr>
+      </w:pPr>
+      <w:r>
+        <w:rPr>
+          <w:rFonts w:ascii="Courier New" w:eastAsia="Times New Roman" w:hAnsi="Courier New" w:cs="Courier New"/>
+          <w:color w:val="00B0F0"/>
+          <w:sz w:val="20"/>
+          <w:szCs w:val="20"/>
+          <w:lang/>
+        </w:rPr>
+        <w:t>&lt;html&gt;</w:t>
+      </w:r>
+    </w:p>
+    <w:p>
+      <w:pPr>
+        <w:spacing w:after="0"/>
+        <w:rPr>
+          <w:rFonts w:ascii="Courier New" w:eastAsia="Times New Roman" w:hAnsi="Courier New" w:cs="Courier New"/>
+          <w:color w:val="00B0F0"/>
+          <w:sz w:val="20"/>
+          <w:szCs w:val="20"/>
+          <w:lang/>
+        </w:rPr>
+      </w:pPr>
+      <w:r>
+        <w:rPr>
+          <w:rFonts w:ascii="Courier New" w:eastAsia="Times New Roman" w:hAnsi="Courier New" w:cs="Courier New"/>
+          <w:color w:val="00B0F0"/>
+          <w:sz w:val="20"/>
+          <w:szCs w:val="20"/>
+          <w:lang/>
+        </w:rPr>
+        <w:t>&lt;head&gt;</w:t>
+      </w:r>
+    </w:p>
+    <w:p>
+      <w:pPr>
+        <w:spacing w:after="0"/>
+        <w:rPr>
+          <w:rFonts w:ascii="Courier New" w:eastAsia="Times New Roman" w:hAnsi="Courier New" w:cs="Courier New"/>
+          <w:color w:val="00B0F0"/>
+          <w:sz w:val="20"/>
+          <w:szCs w:val="20"/>
+          <w:lang/>
+        </w:rPr>
+      </w:pPr>
+      <w:r>
+        <w:rPr>
+          <w:rFonts w:ascii="Courier New" w:eastAsia="Times New Roman" w:hAnsi="Courier New" w:cs="Courier New"/>
+          <w:color w:val="00B0F0"/>
+          <w:sz w:val="20"/>
+          <w:szCs w:val="20"/>
+          <w:lang/>
+        </w:rPr>
+        <w:t>&lt;meta charset="UTF-8" /&gt;</w:t>
+      </w:r>
+    </w:p>
+    <w:p>
+      <w:pPr>
+        <w:spacing w:after="0"/>
+        <w:rPr>
+          <w:rFonts w:ascii="Courier New" w:eastAsia="Times New Roman" w:hAnsi="Courier New" w:cs="Courier New"/>
+          <w:color w:val="00B0F0"/>
+          <w:sz w:val="20"/>
+          <w:szCs w:val="20"/>
+          <w:lang/>
+        </w:rPr>
+      </w:pPr>
+      <w:r>
+        <w:rPr>
+          <w:rFonts w:ascii="Courier New" w:eastAsia="Times New Roman" w:hAnsi="Courier New" w:cs="Courier New"/>
+          <w:color w:val="00B0F0"/>
+          <w:sz w:val="20"/>
+          <w:szCs w:val="20"/>
+          <w:lang/>
+        </w:rPr>
+        <w:t>&lt;/head&gt;</w:t>
+      </w:r>
+    </w:p>
+    <w:p>
+      <w:pPr>
+        <w:spacing w:after="0"/>
+        <w:rPr>
+          <w:rFonts w:ascii="Courier New" w:eastAsia="Times New Roman" w:hAnsi="Courier New" w:cs="Courier New"/>
+          <w:color w:val="00B0F0"/>
+          <w:sz w:val="20"/>
+          <w:szCs w:val="20"/>
+          <w:lang/>
+        </w:rPr>
+      </w:pPr>
+      <w:r>
+        <w:rPr>
+          <w:rFonts w:ascii="Courier New" w:eastAsia="Times New Roman" w:hAnsi="Courier New" w:cs="Courier New"/>
+          <w:color w:val="00B0F0"/>
+          <w:sz w:val="20"/>
+          <w:szCs w:val="20"/>
+          <w:lang/>
+        </w:rPr>
+        <w:t>&lt;?php</w:t>
+      </w:r>
+    </w:p>
+    <w:p>
+      <w:pPr>
+        <w:spacing w:after="0"/>
+        <w:rPr>
+          <w:rFonts w:ascii="Courier New" w:eastAsia="Times New Roman" w:hAnsi="Courier New" w:cs="Courier New"/>
+          <w:color w:val="00B0F0"/>
+          <w:sz w:val="20"/>
+          <w:szCs w:val="20"/>
+          <w:lang/>
+        </w:rPr>
+      </w:pPr>
+      <w:r>
+        <w:rPr>
+          <w:rFonts w:ascii="Courier New" w:eastAsia="Times New Roman" w:hAnsi="Courier New" w:cs="Courier New"/>
+          <w:color w:val="00B0F0"/>
+          <w:sz w:val="20"/>
+          <w:szCs w:val="20"/>
+          <w:lang/>
+        </w:rPr>
+        <w:t>if (isset($_POST['LightON'])){</w:t>
+      </w:r>
+    </w:p>
+    <w:p>
+      <w:pPr>
+        <w:spacing w:after="0"/>
+        <w:rPr>
+          <w:rFonts w:ascii="Courier New" w:eastAsia="Times New Roman" w:hAnsi="Courier New" w:cs="Courier New"/>
+          <w:color w:val="00B0F0"/>
+          <w:sz w:val="20"/>
+          <w:szCs w:val="20"/>
+          <w:lang/>
+        </w:rPr>
+      </w:pPr>
+      <w:r>
+        <w:rPr>
+          <w:rFonts w:ascii="Courier New" w:eastAsia="Times New Roman" w:hAnsi="Courier New" w:cs="Courier New"/>
+          <w:color w:val="00B0F0"/>
+          <w:sz w:val="20"/>
+          <w:szCs w:val="20"/>
+          <w:lang/>
+        </w:rPr>
+        <w:t>exec("sudo python home/pi/lightOn.py");</w:t>
+      </w:r>
+    </w:p>
+    <w:p>
+      <w:pPr>
+        <w:spacing w:after="0"/>
+        <w:rPr>
+          <w:rFonts w:ascii="Courier New" w:eastAsia="Times New Roman" w:hAnsi="Courier New" w:cs="Courier New"/>
+          <w:color w:val="00B0F0"/>
+          <w:sz w:val="20"/>
+          <w:szCs w:val="20"/>
+          <w:lang/>
+        </w:rPr>
+      </w:pPr>
+      <w:r>
+        <w:rPr>
+          <w:rFonts w:ascii="Courier New" w:eastAsia="Times New Roman" w:hAnsi="Courier New" w:cs="Courier New"/>
+          <w:color w:val="00B0F0"/>
+          <w:sz w:val="20"/>
+          <w:szCs w:val="20"/>
+          <w:lang/>
+        </w:rPr>
+        <w:t>}</w:t>
+      </w:r>
+    </w:p>
+    <w:p>
+      <w:pPr>
+        <w:spacing w:after="0"/>
+        <w:rPr>
+          <w:rFonts w:ascii="Courier New" w:eastAsia="Times New Roman" w:hAnsi="Courier New" w:cs="Courier New"/>
+          <w:color w:val="00B0F0"/>
+          <w:sz w:val="20"/>
+          <w:szCs w:val="20"/>
+          <w:lang/>
+        </w:rPr>
+      </w:pPr>
+      <w:r>
+        <w:rPr>
+          <w:rFonts w:ascii="Courier New" w:eastAsia="Times New Roman" w:hAnsi="Courier New" w:cs="Courier New"/>
+          <w:color w:val="00B0F0"/>
+          <w:sz w:val="20"/>
+          <w:szCs w:val="20"/>
+          <w:lang/>
+        </w:rPr>
+        <w:t>if (isset($_POST['LightOFF'])){</w:t>
+      </w:r>
+    </w:p>
+    <w:p>
+      <w:pPr>
+        <w:spacing w:after="0"/>
+        <w:rPr>
+          <w:rFonts w:ascii="Courier New" w:eastAsia="Times New Roman" w:hAnsi="Courier New" w:cs="Courier New"/>
+          <w:color w:val="00B0F0"/>
+          <w:sz w:val="20"/>
+          <w:szCs w:val="20"/>
+          <w:lang/>
+        </w:rPr>
+      </w:pPr>
+      <w:r>
+        <w:rPr>
+          <w:rFonts w:ascii="Courier New" w:eastAsia="Times New Roman" w:hAnsi="Courier New" w:cs="Courier New"/>
+          <w:color w:val="00B0F0"/>
+          <w:sz w:val="20"/>
+          <w:szCs w:val="20"/>
+          <w:lang/>
+        </w:rPr>
+        <w:t>exec("sudo python home/pi/lightOff.py");</w:t>
+      </w:r>
+    </w:p>
+    <w:p>
+      <w:pPr>
+        <w:spacing w:after="0"/>
+        <w:rPr>
+          <w:rFonts w:ascii="Courier New" w:eastAsia="Times New Roman" w:hAnsi="Courier New" w:cs="Courier New"/>
+          <w:color w:val="00B0F0"/>
+          <w:sz w:val="20"/>
+          <w:szCs w:val="20"/>
+          <w:lang/>
+        </w:rPr>
+      </w:pPr>
+      <w:r>
+        <w:rPr>
+          <w:rFonts w:ascii="Courier New" w:eastAsia="Times New Roman" w:hAnsi="Courier New" w:cs="Courier New"/>
+          <w:color w:val="00B0F0"/>
+          <w:sz w:val="20"/>
+          <w:szCs w:val="20"/>
+          <w:lang/>
+        </w:rPr>
+        <w:t>}</w:t>
+      </w:r>
+    </w:p>
+    <w:p>
+      <w:pPr>
+        <w:spacing w:after="0"/>
+        <w:rPr>
+          <w:rFonts w:ascii="Courier New" w:eastAsia="Times New Roman" w:hAnsi="Courier New" w:cs="Courier New"/>
+          <w:color w:val="00B0F0"/>
+          <w:sz w:val="20"/>
+          <w:szCs w:val="20"/>
+          <w:lang/>
+        </w:rPr>
+      </w:pPr>
+      <w:r>
+        <w:rPr>
+          <w:rFonts w:ascii="Courier New" w:eastAsia="Times New Roman" w:hAnsi="Courier New" w:cs="Courier New"/>
+          <w:color w:val="00B0F0"/>
+          <w:sz w:val="20"/>
+          <w:szCs w:val="20"/>
+          <w:lang/>
+        </w:rPr>
+        <w:t>?&gt;</w:t>
+      </w:r>
+    </w:p>
+    <w:p>
+      <w:pPr>
+        <w:spacing w:after="0"/>
+        <w:rPr>
+          <w:rFonts w:ascii="Courier New" w:eastAsia="Times New Roman" w:hAnsi="Courier New" w:cs="Courier New"/>
+          <w:color w:val="00B0F0"/>
+          <w:sz w:val="20"/>
+          <w:szCs w:val="20"/>
+          <w:lang/>
+        </w:rPr>
+      </w:pPr>
+      <w:r>
+        <w:rPr>
+          <w:rFonts w:ascii="Courier New" w:eastAsia="Times New Roman" w:hAnsi="Courier New" w:cs="Courier New"/>
+          <w:color w:val="00B0F0"/>
+          <w:sz w:val="20"/>
+          <w:szCs w:val="20"/>
+          <w:lang/>
+        </w:rPr>
+        <w:t>&lt;form method="post"&gt;</w:t>
+      </w:r>
+    </w:p>
+    <w:p>
+      <w:pPr>
+        <w:spacing w:after="0"/>
+        <w:rPr>
+          <w:rFonts w:ascii="Courier New" w:eastAsia="Times New Roman" w:hAnsi="Courier New" w:cs="Courier New"/>
+          <w:color w:val="00B0F0"/>
+          <w:sz w:val="20"/>
+          <w:szCs w:val="20"/>
+          <w:lang/>
+        </w:rPr>
+      </w:pPr>
+      <w:r>
+        <w:rPr>
+          <w:rFonts w:ascii="Courier New" w:eastAsia="Times New Roman" w:hAnsi="Courier New" w:cs="Courier New"/>
+          <w:color w:val="00B0F0"/>
+          <w:sz w:val="20"/>
+          <w:szCs w:val="20"/>
+          <w:lang/>
+        </w:rPr>
+        <w:t>&lt;button name="LightON"&gt;Light ON&lt;/button&gt;&amp;nbsp;</w:t>
+      </w:r>
+    </w:p>
+    <w:p>
+      <w:pPr>
+        <w:spacing w:after="0"/>
+        <w:rPr>
+          <w:rFonts w:ascii="Courier New" w:eastAsia="Times New Roman" w:hAnsi="Courier New" w:cs="Courier New"/>
+          <w:color w:val="00B0F0"/>
+          <w:sz w:val="20"/>
+          <w:szCs w:val="20"/>
+          <w:lang/>
+        </w:rPr>
+      </w:pPr>
+      <w:r>
+        <w:rPr>
+          <w:rFonts w:ascii="Courier New" w:eastAsia="Times New Roman" w:hAnsi="Courier New" w:cs="Courier New"/>
+          <w:color w:val="00B0F0"/>
+          <w:sz w:val="20"/>
+          <w:szCs w:val="20"/>
+          <w:lang/>
+        </w:rPr>
+        <w:t>&lt;button name="LightOFF"&gt;Light OFF&lt;/button&gt;&lt;br&gt;&lt;br&gt;</w:t>
+      </w:r>
+    </w:p>
+    <w:p>
+      <w:pPr>
+        <w:spacing w:after="0"/>
+        <w:rPr>
+          <w:rFonts w:ascii="Courier New" w:eastAsia="Times New Roman" w:hAnsi="Courier New" w:cs="Courier New"/>
+          <w:color w:val="00B0F0"/>
+          <w:sz w:val="20"/>
+          <w:szCs w:val="20"/>
+          <w:lang/>
+        </w:rPr>
+      </w:pPr>
+      <w:r>
+        <w:rPr>
+          <w:rFonts w:ascii="Courier New" w:eastAsia="Times New Roman" w:hAnsi="Courier New" w:cs="Courier New"/>
+          <w:color w:val="00B0F0"/>
+          <w:sz w:val="20"/>
+          <w:szCs w:val="20"/>
+          <w:lang/>
+        </w:rPr>
+        <w:t xml:space="preserve">&lt;/form&gt; </w:t>
+      </w:r>
+    </w:p>
+    <w:p>
+      <w:pPr>
+        <w:spacing w:after="0"/>
+        <w:rPr>
+          <w:rFonts w:ascii="Courier New" w:eastAsia="Times New Roman" w:hAnsi="Courier New" w:cs="Courier New"/>
+          <w:color w:val="00B0F0"/>
+          <w:sz w:val="20"/>
+          <w:szCs w:val="20"/>
+          <w:lang/>
+        </w:rPr>
+      </w:pPr>
+      <w:r>
+        <w:rPr>
+          <w:rFonts w:ascii="Courier New" w:eastAsia="Times New Roman" w:hAnsi="Courier New" w:cs="Courier New"/>
+          <w:color w:val="00B0F0"/>
+          <w:sz w:val="20"/>
+          <w:szCs w:val="20"/>
+          <w:lang/>
+        </w:rPr>
+        <w:lastRenderedPageBreak/>
+        <w:t>&lt;/html&gt;</w:t>
+      </w:r>
+    </w:p>
+    <w:p>
+      <w:pPr>
+        <w:spacing w:after="0"/>
+      </w:pPr>
+    </w:p>
+    <w:p>
+      <w:pPr>
+        <w:spacing w:after="0"/>
+        <w:rPr>
+          <w:lang w:val="nl-BE"/>
+        </w:rPr>
+      </w:pPr>
+      <w:r>
+        <w:rPr>
+          <w:lang w:val="nl-BE"/>
+        </w:rPr>
+        <w:t xml:space="preserve">Sudoers: </w:t>
+      </w:r>
+    </w:p>
+    <w:p>
+      <w:pPr>
+        <w:spacing w:after="0"/>
+      </w:pPr>
+      <w:r>
+        <w:t xml:space="preserve">https://www.digitalocean.com/community/tutorials/how-to-edit-the-sudoers-file-on-ubuntu-and-centos </w:t>
+      </w:r>
       <w:bookmarkStart w:id="0" w:name="_GoBack"/>
       <w:bookmarkEnd w:id="0"/>
+    </w:p>
+    <w:p>
+      <w:pPr>
+        <w:spacing w:after="0"/>
+      </w:pPr>
+      <w:r>
+        <w:br w:type="page"/>
+      </w:r>
+    </w:p>
+    <w:p>
+      <w:pPr>
+        <w:spacing w:after="0"/>
+      </w:pPr>
+    </w:p>
+    <w:p>
+      <w:pPr>
+        <w:spacing w:after="0"/>
+        <w:rPr>
+          <w:color w:val="00B0F0"/>
+        </w:rPr>
+      </w:pPr>
     </w:p>
     <w:sectPr>
       <w:pgSz w:w="11906" w:h="16838"/>
@@ -1521,6 +3782,242 @@
     </w:sectPr>
   </w:body>
 </w:document>
+</file>
+
+<file path=word/numbering.xml><?xml version="1.0" encoding="utf-8"?>
+<w:numbering xmlns:wpc="http://schemas.microsoft.com/office/word/2010/wordprocessingCanvas" xmlns:cx="http://schemas.microsoft.com/office/drawing/2014/chartex" xmlns:cx1="http://schemas.microsoft.com/office/drawing/2015/9/8/chartex" xmlns:cx2="http://schemas.microsoft.com/office/drawing/2015/10/21/chartex" xmlns:cx3="http://schemas.microsoft.com/office/drawing/2016/5/9/chartex" xmlns:cx4="http://schemas.microsoft.com/office/drawing/2016/5/10/chartex" xmlns:cx5="http://schemas.microsoft.com/office/drawing/2016/5/11/chartex" xmlns:cx6="http://schemas.microsoft.com/office/drawing/2016/5/12/chartex" xmlns:cx7="http://schemas.microsoft.com/office/drawing/2016/5/13/chartex" xmlns:cx8="http://schemas.microsoft.com/office/drawing/2016/5/14/chartex" xmlns:mc="http://schemas.openxmlformats.org/markup-compatibility/2006" xmlns:aink="http://schemas.microsoft.com/office/drawing/2016/ink" xmlns:am3d="http://schemas.microsoft.com/office/drawing/2017/model3d" xmlns:o="urn:schemas-microsoft-com:office:office" xmlns:r="http://schemas.openxmlformats.org/officeDocument/2006/relationships" xmlns:m="http://schemas.openxmlformats.org/officeDocument/2006/math" xmlns:v="urn:schemas-microsoft-com:vml" xmlns:wp14="http://schemas.microsoft.com/office/word/2010/wordprocessingDrawing" xmlns:wp="http://schemas.openxmlformats.org/drawingml/2006/wordprocessingDrawing" xmlns:w10="urn:schemas-microsoft-com:office:word" xmlns:w="http://schemas.openxmlformats.org/wordprocessingml/2006/main" xmlns:w14="http://schemas.microsoft.com/office/word/2010/wordml" xmlns:w15="http://schemas.microsoft.com/office/word/2012/wordml" xmlns:w16cid="http://schemas.microsoft.com/office/word/2016/wordml/cid" xmlns:w16se="http://schemas.microsoft.com/office/word/2015/wordml/symex" xmlns:wpg="http://schemas.microsoft.com/office/word/2010/wordprocessingGroup" xmlns:wpi="http://schemas.microsoft.com/office/word/2010/wordprocessingInk" xmlns:wne="http://schemas.microsoft.com/office/word/2006/wordml" xmlns:wps="http://schemas.microsoft.com/office/word/2010/wordprocessingShape" mc:Ignorable="w14 w15 w16se w16cid wp14">
+  <w:abstractNum w:abstractNumId="0" w15:restartNumberingAfterBreak="0">
+    <w:nsid w:val="547E279D"/>
+    <w:multiLevelType w:val="hybridMultilevel"/>
+    <w:tmpl w:val="BB5C4380"/>
+    <w:lvl w:ilvl="0" w:tplc="10000001">
+      <w:start w:val="1"/>
+      <w:numFmt w:val="bullet"/>
+      <w:lvlText w:val=""/>
+      <w:lvlJc w:val="left"/>
+      <w:pPr>
+        <w:ind w:left="1080" w:hanging="360"/>
+      </w:pPr>
+      <w:rPr>
+        <w:rFonts w:ascii="Symbol" w:hAnsi="Symbol" w:hint="default"/>
+      </w:rPr>
+    </w:lvl>
+    <w:lvl w:ilvl="1" w:tplc="10000003" w:tentative="1">
+      <w:start w:val="1"/>
+      <w:numFmt w:val="bullet"/>
+      <w:lvlText w:val="o"/>
+      <w:lvlJc w:val="left"/>
+      <w:pPr>
+        <w:ind w:left="1800" w:hanging="360"/>
+      </w:pPr>
+      <w:rPr>
+        <w:rFonts w:ascii="Courier New" w:hAnsi="Courier New" w:cs="Courier New" w:hint="default"/>
+      </w:rPr>
+    </w:lvl>
+    <w:lvl w:ilvl="2" w:tplc="10000005" w:tentative="1">
+      <w:start w:val="1"/>
+      <w:numFmt w:val="bullet"/>
+      <w:lvlText w:val=""/>
+      <w:lvlJc w:val="left"/>
+      <w:pPr>
+        <w:ind w:left="2520" w:hanging="360"/>
+      </w:pPr>
+      <w:rPr>
+        <w:rFonts w:ascii="Wingdings" w:hAnsi="Wingdings" w:hint="default"/>
+      </w:rPr>
+    </w:lvl>
+    <w:lvl w:ilvl="3" w:tplc="10000001" w:tentative="1">
+      <w:start w:val="1"/>
+      <w:numFmt w:val="bullet"/>
+      <w:lvlText w:val=""/>
+      <w:lvlJc w:val="left"/>
+      <w:pPr>
+        <w:ind w:left="3240" w:hanging="360"/>
+      </w:pPr>
+      <w:rPr>
+        <w:rFonts w:ascii="Symbol" w:hAnsi="Symbol" w:hint="default"/>
+      </w:rPr>
+    </w:lvl>
+    <w:lvl w:ilvl="4" w:tplc="10000003" w:tentative="1">
+      <w:start w:val="1"/>
+      <w:numFmt w:val="bullet"/>
+      <w:lvlText w:val="o"/>
+      <w:lvlJc w:val="left"/>
+      <w:pPr>
+        <w:ind w:left="3960" w:hanging="360"/>
+      </w:pPr>
+      <w:rPr>
+        <w:rFonts w:ascii="Courier New" w:hAnsi="Courier New" w:cs="Courier New" w:hint="default"/>
+      </w:rPr>
+    </w:lvl>
+    <w:lvl w:ilvl="5" w:tplc="10000005" w:tentative="1">
+      <w:start w:val="1"/>
+      <w:numFmt w:val="bullet"/>
+      <w:lvlText w:val=""/>
+      <w:lvlJc w:val="left"/>
+      <w:pPr>
+        <w:ind w:left="4680" w:hanging="360"/>
+      </w:pPr>
+      <w:rPr>
+        <w:rFonts w:ascii="Wingdings" w:hAnsi="Wingdings" w:hint="default"/>
+      </w:rPr>
+    </w:lvl>
+    <w:lvl w:ilvl="6" w:tplc="10000001" w:tentative="1">
+      <w:start w:val="1"/>
+      <w:numFmt w:val="bullet"/>
+      <w:lvlText w:val=""/>
+      <w:lvlJc w:val="left"/>
+      <w:pPr>
+        <w:ind w:left="5400" w:hanging="360"/>
+      </w:pPr>
+      <w:rPr>
+        <w:rFonts w:ascii="Symbol" w:hAnsi="Symbol" w:hint="default"/>
+      </w:rPr>
+    </w:lvl>
+    <w:lvl w:ilvl="7" w:tplc="10000003" w:tentative="1">
+      <w:start w:val="1"/>
+      <w:numFmt w:val="bullet"/>
+      <w:lvlText w:val="o"/>
+      <w:lvlJc w:val="left"/>
+      <w:pPr>
+        <w:ind w:left="6120" w:hanging="360"/>
+      </w:pPr>
+      <w:rPr>
+        <w:rFonts w:ascii="Courier New" w:hAnsi="Courier New" w:cs="Courier New" w:hint="default"/>
+      </w:rPr>
+    </w:lvl>
+    <w:lvl w:ilvl="8" w:tplc="10000005" w:tentative="1">
+      <w:start w:val="1"/>
+      <w:numFmt w:val="bullet"/>
+      <w:lvlText w:val=""/>
+      <w:lvlJc w:val="left"/>
+      <w:pPr>
+        <w:ind w:left="6840" w:hanging="360"/>
+      </w:pPr>
+      <w:rPr>
+        <w:rFonts w:ascii="Wingdings" w:hAnsi="Wingdings" w:hint="default"/>
+      </w:rPr>
+    </w:lvl>
+  </w:abstractNum>
+  <w:abstractNum w:abstractNumId="1" w15:restartNumberingAfterBreak="0">
+    <w:nsid w:val="5D235E97"/>
+    <w:multiLevelType w:val="hybridMultilevel"/>
+    <w:tmpl w:val="ABE27E18"/>
+    <w:lvl w:ilvl="0" w:tplc="6C82412A">
+      <w:numFmt w:val="bullet"/>
+      <w:lvlText w:val=""/>
+      <w:lvlJc w:val="left"/>
+      <w:pPr>
+        <w:ind w:left="720" w:hanging="360"/>
+      </w:pPr>
+      <w:rPr>
+        <w:rFonts w:ascii="Wingdings" w:eastAsiaTheme="minorHAnsi" w:hAnsi="Wingdings" w:cstheme="minorBidi" w:hint="default"/>
+      </w:rPr>
+    </w:lvl>
+    <w:lvl w:ilvl="1" w:tplc="10000003" w:tentative="1">
+      <w:start w:val="1"/>
+      <w:numFmt w:val="bullet"/>
+      <w:lvlText w:val="o"/>
+      <w:lvlJc w:val="left"/>
+      <w:pPr>
+        <w:ind w:left="1440" w:hanging="360"/>
+      </w:pPr>
+      <w:rPr>
+        <w:rFonts w:ascii="Courier New" w:hAnsi="Courier New" w:cs="Courier New" w:hint="default"/>
+      </w:rPr>
+    </w:lvl>
+    <w:lvl w:ilvl="2" w:tplc="10000005" w:tentative="1">
+      <w:start w:val="1"/>
+      <w:numFmt w:val="bullet"/>
+      <w:lvlText w:val=""/>
+      <w:lvlJc w:val="left"/>
+      <w:pPr>
+        <w:ind w:left="2160" w:hanging="360"/>
+      </w:pPr>
+      <w:rPr>
+        <w:rFonts w:ascii="Wingdings" w:hAnsi="Wingdings" w:hint="default"/>
+      </w:rPr>
+    </w:lvl>
+    <w:lvl w:ilvl="3" w:tplc="10000001" w:tentative="1">
+      <w:start w:val="1"/>
+      <w:numFmt w:val="bullet"/>
+      <w:lvlText w:val=""/>
+      <w:lvlJc w:val="left"/>
+      <w:pPr>
+        <w:ind w:left="2880" w:hanging="360"/>
+      </w:pPr>
+      <w:rPr>
+        <w:rFonts w:ascii="Symbol" w:hAnsi="Symbol" w:hint="default"/>
+      </w:rPr>
+    </w:lvl>
+    <w:lvl w:ilvl="4" w:tplc="10000003" w:tentative="1">
+      <w:start w:val="1"/>
+      <w:numFmt w:val="bullet"/>
+      <w:lvlText w:val="o"/>
+      <w:lvlJc w:val="left"/>
+      <w:pPr>
+        <w:ind w:left="3600" w:hanging="360"/>
+      </w:pPr>
+      <w:rPr>
+        <w:rFonts w:ascii="Courier New" w:hAnsi="Courier New" w:cs="Courier New" w:hint="default"/>
+      </w:rPr>
+    </w:lvl>
+    <w:lvl w:ilvl="5" w:tplc="10000005" w:tentative="1">
+      <w:start w:val="1"/>
+      <w:numFmt w:val="bullet"/>
+      <w:lvlText w:val=""/>
+      <w:lvlJc w:val="left"/>
+      <w:pPr>
+        <w:ind w:left="4320" w:hanging="360"/>
+      </w:pPr>
+      <w:rPr>
+        <w:rFonts w:ascii="Wingdings" w:hAnsi="Wingdings" w:hint="default"/>
+      </w:rPr>
+    </w:lvl>
+    <w:lvl w:ilvl="6" w:tplc="10000001" w:tentative="1">
+      <w:start w:val="1"/>
+      <w:numFmt w:val="bullet"/>
+      <w:lvlText w:val=""/>
+      <w:lvlJc w:val="left"/>
+      <w:pPr>
+        <w:ind w:left="5040" w:hanging="360"/>
+      </w:pPr>
+      <w:rPr>
+        <w:rFonts w:ascii="Symbol" w:hAnsi="Symbol" w:hint="default"/>
+      </w:rPr>
+    </w:lvl>
+    <w:lvl w:ilvl="7" w:tplc="10000003" w:tentative="1">
+      <w:start w:val="1"/>
+      <w:numFmt w:val="bullet"/>
+      <w:lvlText w:val="o"/>
+      <w:lvlJc w:val="left"/>
+      <w:pPr>
+        <w:ind w:left="5760" w:hanging="360"/>
+      </w:pPr>
+      <w:rPr>
+        <w:rFonts w:ascii="Courier New" w:hAnsi="Courier New" w:cs="Courier New" w:hint="default"/>
+      </w:rPr>
+    </w:lvl>
+    <w:lvl w:ilvl="8" w:tplc="10000005" w:tentative="1">
+      <w:start w:val="1"/>
+      <w:numFmt w:val="bullet"/>
+      <w:lvlText w:val=""/>
+      <w:lvlJc w:val="left"/>
+      <w:pPr>
+        <w:ind w:left="6480" w:hanging="360"/>
+      </w:pPr>
+      <w:rPr>
+        <w:rFonts w:ascii="Wingdings" w:hAnsi="Wingdings" w:hint="default"/>
+      </w:rPr>
+    </w:lvl>
+  </w:abstractNum>
+  <w:num w:numId="1">
+    <w:abstractNumId w:val="1"/>
+  </w:num>
+  <w:num w:numId="2">
+    <w:abstractNumId w:val="0"/>
+  </w:num>
+</w:numbering>
 </file>
 
 <file path=word/styles.xml><?xml version="1.0" encoding="utf-8"?>
@@ -2156,13 +4653,101 @@
       <w:rFonts w:ascii="Times New Roman" w:eastAsia="Times New Roman" w:hAnsi="Times New Roman" w:cs="Times New Roman"/>
       <w:sz w:val="24"/>
       <w:szCs w:val="24"/>
-      <w:lang/>
     </w:rPr>
   </w:style>
   <w:style w:type="character" w:customStyle="1" w:styleId="ipa">
     <w:name w:val="ipa"/>
     <w:basedOn w:val="DefaultParagraphFont"/>
     <w:rsid w:val="005E7CEE"/>
+  </w:style>
+  <w:style w:type="paragraph" w:styleId="NoSpacing">
+    <w:name w:val="No Spacing"/>
+    <w:uiPriority w:val="1"/>
+    <w:qFormat/>
+    <w:rsid w:val="000B4310"/>
+    <w:pPr>
+      <w:spacing w:after="0" w:line="240" w:lineRule="auto"/>
+    </w:pPr>
+  </w:style>
+  <w:style w:type="paragraph" w:styleId="ListParagraph">
+    <w:name w:val="List Paragraph"/>
+    <w:basedOn w:val="Normal"/>
+    <w:uiPriority w:val="34"/>
+    <w:qFormat/>
+    <w:rsid w:val="000B4310"/>
+    <w:pPr>
+      <w:ind w:left="720"/>
+      <w:contextualSpacing/>
+    </w:pPr>
+  </w:style>
+  <w:style w:type="table" w:styleId="TableGrid">
+    <w:name w:val="Table Grid"/>
+    <w:basedOn w:val="TableNormal"/>
+    <w:uiPriority w:val="39"/>
+    <w:rsid w:val="0048233C"/>
+    <w:pPr>
+      <w:spacing w:after="0" w:line="240" w:lineRule="auto"/>
+    </w:pPr>
+    <w:tblPr>
+      <w:tblBorders>
+        <w:top w:val="single" w:sz="4" w:space="0" w:color="auto"/>
+        <w:left w:val="single" w:sz="4" w:space="0" w:color="auto"/>
+        <w:bottom w:val="single" w:sz="4" w:space="0" w:color="auto"/>
+        <w:right w:val="single" w:sz="4" w:space="0" w:color="auto"/>
+        <w:insideH w:val="single" w:sz="4" w:space="0" w:color="auto"/>
+        <w:insideV w:val="single" w:sz="4" w:space="0" w:color="auto"/>
+      </w:tblBorders>
+    </w:tblPr>
+  </w:style>
+  <w:style w:type="paragraph" w:styleId="HTMLPreformatted">
+    <w:name w:val="HTML Preformatted"/>
+    <w:basedOn w:val="Normal"/>
+    <w:link w:val="HTMLPreformattedChar"/>
+    <w:uiPriority w:val="99"/>
+    <w:semiHidden/>
+    <w:unhideWhenUsed/>
+    <w:rsid w:val="0048233C"/>
+    <w:pPr>
+      <w:tabs>
+        <w:tab w:val="left" w:pos="916"/>
+        <w:tab w:val="left" w:pos="1832"/>
+        <w:tab w:val="left" w:pos="2748"/>
+        <w:tab w:val="left" w:pos="3664"/>
+        <w:tab w:val="left" w:pos="4580"/>
+        <w:tab w:val="left" w:pos="5496"/>
+        <w:tab w:val="left" w:pos="6412"/>
+        <w:tab w:val="left" w:pos="7328"/>
+        <w:tab w:val="left" w:pos="8244"/>
+        <w:tab w:val="left" w:pos="9160"/>
+        <w:tab w:val="left" w:pos="10076"/>
+        <w:tab w:val="left" w:pos="10992"/>
+        <w:tab w:val="left" w:pos="11908"/>
+        <w:tab w:val="left" w:pos="12824"/>
+        <w:tab w:val="left" w:pos="13740"/>
+        <w:tab w:val="left" w:pos="14656"/>
+      </w:tabs>
+      <w:spacing w:after="0" w:line="240" w:lineRule="auto"/>
+    </w:pPr>
+    <w:rPr>
+      <w:rFonts w:ascii="Courier New" w:eastAsia="Times New Roman" w:hAnsi="Courier New" w:cs="Courier New"/>
+      <w:sz w:val="20"/>
+      <w:szCs w:val="20"/>
+      <w:lang/>
+    </w:rPr>
+  </w:style>
+  <w:style w:type="character" w:customStyle="1" w:styleId="HTMLPreformattedChar">
+    <w:name w:val="HTML Preformatted Char"/>
+    <w:basedOn w:val="DefaultParagraphFont"/>
+    <w:link w:val="HTMLPreformatted"/>
+    <w:uiPriority w:val="99"/>
+    <w:semiHidden/>
+    <w:rsid w:val="0048233C"/>
+    <w:rPr>
+      <w:rFonts w:ascii="Courier New" w:eastAsia="Times New Roman" w:hAnsi="Courier New" w:cs="Courier New"/>
+      <w:sz w:val="20"/>
+      <w:szCs w:val="20"/>
+      <w:lang/>
+    </w:rPr>
   </w:style>
 </w:styles>
 </file>

</xml_diff>

<commit_message>
Voice to led + powerpoint
</commit_message>
<xml_diff>
--- a/Smarthouse.docx
+++ b/Smarthouse.docx
@@ -1736,7 +1736,7 @@
           <w:lang w:val="en-GB"/>
         </w:rPr>
       </w:pPr>
-      <w:hyperlink r:id="rId43" w:history="1">
+      <w:hyperlink r:id="rId43" w:anchor="direct-naar-productinformatie" w:history="1">
         <w:r>
           <w:rPr>
             <w:rStyle w:val="Hyperlink"/>
@@ -2049,22 +2049,24 @@
         <w:spacing w:after="0"/>
         <w:rPr>
           <w:color w:val="00B0F0"/>
-          <w:lang w:val="nl-BE"/>
-        </w:rPr>
-      </w:pPr>
-      <w:r>
-        <w:rPr>
-          <w:color w:val="00B0F0"/>
-          <w:lang w:val="nl-BE"/>
-        </w:rPr>
-        <w:t>GPIO.output(4, False)</w:t>
-      </w:r>
-      <w:r>
-        <w:rPr>
-          <w:color w:val="00B0F0"/>
-          <w:lang w:val="nl-BE"/>
-        </w:rPr>
-        <w:t xml:space="preserve"> </w:t>
+          <w:lang w:val="en-GB"/>
+        </w:rPr>
+      </w:pPr>
+      <w:proofErr w:type="spellStart"/>
+      <w:r>
+        <w:rPr>
+          <w:color w:val="00B0F0"/>
+          <w:lang w:val="en-GB"/>
+        </w:rPr>
+        <w:t>GPIO.output</w:t>
+      </w:r>
+      <w:proofErr w:type="spellEnd"/>
+      <w:r>
+        <w:rPr>
+          <w:color w:val="00B0F0"/>
+          <w:lang w:val="en-GB"/>
+        </w:rPr>
+        <w:t xml:space="preserve">(4, False) </w:t>
       </w:r>
     </w:p>
     <w:p>
@@ -3327,26 +3329,14 @@
         <w:rPr>
           <w:lang w:val="en-GB"/>
         </w:rPr>
-        <w:t>v</w:t>
-      </w:r>
-      <w:r>
-        <w:rPr>
-          <w:lang w:val="en-GB"/>
-        </w:rPr>
-        <w:t>ar</w:t>
+        <w:t>var</w:t>
       </w:r>
       <w:proofErr w:type="spellEnd"/>
       <w:r>
         <w:rPr>
           <w:lang w:val="en-GB"/>
         </w:rPr>
-        <w:t>/www/htm</w:t>
-      </w:r>
-      <w:r>
-        <w:rPr>
-          <w:lang w:val="en-GB"/>
-        </w:rPr>
-        <w:t>l]</w:t>
+        <w:t>/www/html]</w:t>
       </w:r>
     </w:p>
     <w:p>
@@ -3357,7 +3347,6 @@
           <w:color w:val="00B0F0"/>
           <w:sz w:val="20"/>
           <w:szCs w:val="20"/>
-          <w:lang/>
         </w:rPr>
       </w:pPr>
       <w:r>
@@ -3366,7 +3355,6 @@
           <w:color w:val="00B0F0"/>
           <w:sz w:val="20"/>
           <w:szCs w:val="20"/>
-          <w:lang/>
         </w:rPr>
         <w:t>&lt;html&gt;</w:t>
       </w:r>
@@ -3379,7 +3367,6 @@
           <w:color w:val="00B0F0"/>
           <w:sz w:val="20"/>
           <w:szCs w:val="20"/>
-          <w:lang/>
         </w:rPr>
       </w:pPr>
       <w:r>
@@ -3388,7 +3375,6 @@
           <w:color w:val="00B0F0"/>
           <w:sz w:val="20"/>
           <w:szCs w:val="20"/>
-          <w:lang/>
         </w:rPr>
         <w:t>&lt;head&gt;</w:t>
       </w:r>
@@ -3401,7 +3387,6 @@
           <w:color w:val="00B0F0"/>
           <w:sz w:val="20"/>
           <w:szCs w:val="20"/>
-          <w:lang/>
         </w:rPr>
       </w:pPr>
       <w:r>
@@ -3410,7 +3395,6 @@
           <w:color w:val="00B0F0"/>
           <w:sz w:val="20"/>
           <w:szCs w:val="20"/>
-          <w:lang/>
         </w:rPr>
         <w:t>&lt;meta charset="UTF-8" /&gt;</w:t>
       </w:r>
@@ -3423,7 +3407,6 @@
           <w:color w:val="00B0F0"/>
           <w:sz w:val="20"/>
           <w:szCs w:val="20"/>
-          <w:lang/>
         </w:rPr>
       </w:pPr>
       <w:r>
@@ -3432,7 +3415,6 @@
           <w:color w:val="00B0F0"/>
           <w:sz w:val="20"/>
           <w:szCs w:val="20"/>
-          <w:lang/>
         </w:rPr>
         <w:t>&lt;/head&gt;</w:t>
       </w:r>
@@ -3445,7 +3427,6 @@
           <w:color w:val="00B0F0"/>
           <w:sz w:val="20"/>
           <w:szCs w:val="20"/>
-          <w:lang/>
         </w:rPr>
       </w:pPr>
       <w:r>
@@ -3454,7 +3435,6 @@
           <w:color w:val="00B0F0"/>
           <w:sz w:val="20"/>
           <w:szCs w:val="20"/>
-          <w:lang/>
         </w:rPr>
         <w:t>&lt;?php</w:t>
       </w:r>
@@ -3467,7 +3447,6 @@
           <w:color w:val="00B0F0"/>
           <w:sz w:val="20"/>
           <w:szCs w:val="20"/>
-          <w:lang/>
         </w:rPr>
       </w:pPr>
       <w:r>
@@ -3476,7 +3455,6 @@
           <w:color w:val="00B0F0"/>
           <w:sz w:val="20"/>
           <w:szCs w:val="20"/>
-          <w:lang/>
         </w:rPr>
         <w:t>if (isset($_POST['LightON'])){</w:t>
       </w:r>
@@ -3489,7 +3467,6 @@
           <w:color w:val="00B0F0"/>
           <w:sz w:val="20"/>
           <w:szCs w:val="20"/>
-          <w:lang/>
         </w:rPr>
       </w:pPr>
       <w:r>
@@ -3498,7 +3475,6 @@
           <w:color w:val="00B0F0"/>
           <w:sz w:val="20"/>
           <w:szCs w:val="20"/>
-          <w:lang/>
         </w:rPr>
         <w:t>exec("sudo python home/pi/lightOn.py");</w:t>
       </w:r>
@@ -3511,7 +3487,6 @@
           <w:color w:val="00B0F0"/>
           <w:sz w:val="20"/>
           <w:szCs w:val="20"/>
-          <w:lang/>
         </w:rPr>
       </w:pPr>
       <w:r>
@@ -3520,7 +3495,6 @@
           <w:color w:val="00B0F0"/>
           <w:sz w:val="20"/>
           <w:szCs w:val="20"/>
-          <w:lang/>
         </w:rPr>
         <w:t>}</w:t>
       </w:r>
@@ -3533,7 +3507,6 @@
           <w:color w:val="00B0F0"/>
           <w:sz w:val="20"/>
           <w:szCs w:val="20"/>
-          <w:lang/>
         </w:rPr>
       </w:pPr>
       <w:r>
@@ -3542,7 +3515,6 @@
           <w:color w:val="00B0F0"/>
           <w:sz w:val="20"/>
           <w:szCs w:val="20"/>
-          <w:lang/>
         </w:rPr>
         <w:t>if (isset($_POST['LightOFF'])){</w:t>
       </w:r>
@@ -3555,7 +3527,6 @@
           <w:color w:val="00B0F0"/>
           <w:sz w:val="20"/>
           <w:szCs w:val="20"/>
-          <w:lang/>
         </w:rPr>
       </w:pPr>
       <w:r>
@@ -3564,7 +3535,6 @@
           <w:color w:val="00B0F0"/>
           <w:sz w:val="20"/>
           <w:szCs w:val="20"/>
-          <w:lang/>
         </w:rPr>
         <w:t>exec("sudo python home/pi/lightOff.py");</w:t>
       </w:r>
@@ -3577,7 +3547,6 @@
           <w:color w:val="00B0F0"/>
           <w:sz w:val="20"/>
           <w:szCs w:val="20"/>
-          <w:lang/>
         </w:rPr>
       </w:pPr>
       <w:r>
@@ -3586,7 +3555,6 @@
           <w:color w:val="00B0F0"/>
           <w:sz w:val="20"/>
           <w:szCs w:val="20"/>
-          <w:lang/>
         </w:rPr>
         <w:t>}</w:t>
       </w:r>
@@ -3596,7 +3564,7 @@
           <w:color w:val="00B0F0"/>
           <w:sz w:val="20"/>
           <w:szCs w:val="20"/>
-          <w:lang w:val="nl-BE"/>
+          <w:lang w:val="en-GB"/>
         </w:rPr>
         <w:t xml:space="preserve"> </w:t>
       </w:r>
@@ -3606,7 +3574,6 @@
           <w:color w:val="00B0F0"/>
           <w:sz w:val="20"/>
           <w:szCs w:val="20"/>
-          <w:lang/>
         </w:rPr>
         <w:t>?&gt;</w:t>
       </w:r>
@@ -3619,7 +3586,6 @@
           <w:color w:val="00B0F0"/>
           <w:sz w:val="20"/>
           <w:szCs w:val="20"/>
-          <w:lang/>
         </w:rPr>
       </w:pPr>
       <w:r>
@@ -3628,7 +3594,6 @@
           <w:color w:val="00B0F0"/>
           <w:sz w:val="20"/>
           <w:szCs w:val="20"/>
-          <w:lang/>
         </w:rPr>
         <w:t>&lt;form method="post"&gt;</w:t>
       </w:r>
@@ -3641,7 +3606,6 @@
           <w:color w:val="00B0F0"/>
           <w:sz w:val="20"/>
           <w:szCs w:val="20"/>
-          <w:lang/>
         </w:rPr>
       </w:pPr>
       <w:r>
@@ -3650,7 +3614,6 @@
           <w:color w:val="00B0F0"/>
           <w:sz w:val="20"/>
           <w:szCs w:val="20"/>
-          <w:lang/>
         </w:rPr>
         <w:t>&lt;button name="LightON"&gt;Light ON&lt;/button&gt;&amp;nbsp;</w:t>
       </w:r>
@@ -3663,7 +3626,6 @@
           <w:color w:val="00B0F0"/>
           <w:sz w:val="20"/>
           <w:szCs w:val="20"/>
-          <w:lang/>
         </w:rPr>
       </w:pPr>
       <w:r>
@@ -3672,7 +3634,6 @@
           <w:color w:val="00B0F0"/>
           <w:sz w:val="20"/>
           <w:szCs w:val="20"/>
-          <w:lang/>
         </w:rPr>
         <w:t>&lt;button name="LightOFF"&gt;Light OFF&lt;/button&gt;&lt;br&gt;&lt;br&gt;</w:t>
       </w:r>
@@ -3685,7 +3646,6 @@
           <w:color w:val="00B0F0"/>
           <w:sz w:val="20"/>
           <w:szCs w:val="20"/>
-          <w:lang/>
         </w:rPr>
       </w:pPr>
       <w:r>
@@ -3694,7 +3654,6 @@
           <w:color w:val="00B0F0"/>
           <w:sz w:val="20"/>
           <w:szCs w:val="20"/>
-          <w:lang/>
         </w:rPr>
         <w:t xml:space="preserve">&lt;/form&gt; </w:t>
       </w:r>
@@ -3707,7 +3666,6 @@
           <w:color w:val="00B0F0"/>
           <w:sz w:val="20"/>
           <w:szCs w:val="20"/>
-          <w:lang/>
         </w:rPr>
       </w:pPr>
       <w:r>
@@ -3716,7 +3674,6 @@
           <w:color w:val="00B0F0"/>
           <w:sz w:val="20"/>
           <w:szCs w:val="20"/>
-          <w:lang/>
         </w:rPr>
         <w:t>&lt;/html&gt;</w:t>
       </w:r>
@@ -3830,6 +3787,7 @@
       <w:pPr>
         <w:spacing w:after="0"/>
         <w:rPr>
+          <w:rStyle w:val="Hyperlink"/>
           <w:lang w:val="nl-BE"/>
         </w:rPr>
       </w:pPr>
@@ -3847,11 +3805,28 @@
       <w:pPr>
         <w:spacing w:after="0"/>
         <w:rPr>
-          <w:color w:val="00B0F0"/>
           <w:lang w:val="nl-BE"/>
         </w:rPr>
       </w:pPr>
       <w:hyperlink r:id="rId50" w:history="1">
+        <w:r>
+          <w:rPr>
+            <w:rStyle w:val="Hyperlink"/>
+            <w:lang w:val="nl-BE"/>
+          </w:rPr>
+          <w:t>https://build.particle.io</w:t>
+        </w:r>
+      </w:hyperlink>
+    </w:p>
+    <w:p>
+      <w:pPr>
+        <w:spacing w:after="0"/>
+        <w:rPr>
+          <w:color w:val="00B0F0"/>
+          <w:lang w:val="nl-BE"/>
+        </w:rPr>
+      </w:pPr>
+      <w:hyperlink r:id="rId51" w:history="1">
         <w:r>
           <w:rPr>
             <w:rStyle w:val="Hyperlink"/>
@@ -3869,7 +3844,7 @@
           <w:lang w:val="nl-BE"/>
         </w:rPr>
       </w:pPr>
-      <w:hyperlink r:id="rId51" w:history="1">
+      <w:hyperlink r:id="rId52" w:history="1">
         <w:r>
           <w:rPr>
             <w:rStyle w:val="Hyperlink"/>
@@ -3914,10 +3889,11 @@
     <w:p>
       <w:pPr>
         <w:rPr>
-          <w:lang w:val="nl-BE"/>
-        </w:rPr>
-      </w:pPr>
-      <w:hyperlink r:id="rId52" w:history="1">
+          <w:rStyle w:val="Hyperlink"/>
+          <w:lang w:val="nl-BE"/>
+        </w:rPr>
+      </w:pPr>
+      <w:hyperlink r:id="rId53" w:history="1">
         <w:r>
           <w:rPr>
             <w:rStyle w:val="Hyperlink"/>
@@ -3930,9 +3906,101 @@
     <w:p>
       <w:pPr>
         <w:rPr>
-          <w:lang w:val="nl-BE"/>
-        </w:rPr>
-      </w:pPr>
+          <w:lang w:val="en-GB"/>
+        </w:rPr>
+      </w:pPr>
+      <w:r>
+        <w:rPr>
+          <w:lang w:val="en-GB"/>
+        </w:rPr>
+        <w:t>Alexa -&gt; Particle</w:t>
+      </w:r>
+      <w:r>
+        <w:rPr>
+          <w:lang w:val="en-GB"/>
+        </w:rPr>
+        <w:t xml:space="preserve"> = Google Assistant (Via </w:t>
+      </w:r>
+      <w:proofErr w:type="spellStart"/>
+      <w:r>
+        <w:rPr>
+          <w:lang w:val="en-GB"/>
+        </w:rPr>
+        <w:t>Allo</w:t>
+      </w:r>
+      <w:proofErr w:type="spellEnd"/>
+      <w:r>
+        <w:rPr>
+          <w:lang w:val="en-GB"/>
+        </w:rPr>
+        <w:t xml:space="preserve"> van Google)</w:t>
+      </w:r>
+    </w:p>
+    <w:p>
+      <w:pPr>
+        <w:rPr>
+          <w:lang w:val="en-GB"/>
+        </w:rPr>
+      </w:pPr>
+      <w:r>
+        <w:rPr>
+          <w:lang w:val="en-GB"/>
+        </w:rPr>
+        <w:t>2 IFTTT applets: Turn light o</w:t>
+      </w:r>
+      <w:r>
+        <w:rPr>
+          <w:lang w:val="en-GB"/>
+        </w:rPr>
+        <w:t>n, Turn light off</w:t>
+      </w:r>
+    </w:p>
+    <w:p>
+      <w:pPr>
+        <w:pStyle w:val="Heading1"/>
+        <w:rPr>
+          <w:lang w:val="en-GB"/>
+        </w:rPr>
+      </w:pPr>
+      <w:r>
+        <w:rPr>
+          <w:lang w:val="en-GB"/>
+        </w:rPr>
+        <w:t xml:space="preserve">Lamp </w:t>
+      </w:r>
+      <w:proofErr w:type="spellStart"/>
+      <w:r>
+        <w:rPr>
+          <w:lang w:val="en-GB"/>
+        </w:rPr>
+        <w:t>besturen</w:t>
+      </w:r>
+      <w:proofErr w:type="spellEnd"/>
+      <w:r>
+        <w:rPr>
+          <w:lang w:val="en-GB"/>
+        </w:rPr>
+        <w:t xml:space="preserve"> met smartphone</w:t>
+      </w:r>
+    </w:p>
+    <w:p>
+      <w:pPr>
+        <w:rPr>
+          <w:lang w:val="nl-BE"/>
+        </w:rPr>
+      </w:pPr>
+      <w:r>
+        <w:rPr>
+          <w:lang w:val="nl-BE"/>
+        </w:rPr>
+        <w:t>Hiervoor heb je een r</w:t>
+      </w:r>
+      <w:r>
+        <w:rPr>
+          <w:lang w:val="nl-BE"/>
+        </w:rPr>
+        <w:t>elais nodig. De code blijft hetzelfde, maar de raspberry pi geeft niet zo veel stroom door dus is er een extra plaatje voor nodig.</w:t>
+      </w:r>
       <w:bookmarkStart w:id="0" w:name="_GoBack"/>
       <w:bookmarkEnd w:id="0"/>
     </w:p>
@@ -5019,7 +5087,6 @@
       <w:rFonts w:ascii="Courier New" w:eastAsia="Times New Roman" w:hAnsi="Courier New" w:cs="Courier New"/>
       <w:sz w:val="20"/>
       <w:szCs w:val="20"/>
-      <w:lang/>
     </w:rPr>
   </w:style>
   <w:style w:type="character" w:customStyle="1" w:styleId="HTMLPreformattedChar">
@@ -5033,7 +5100,6 @@
       <w:rFonts w:ascii="Courier New" w:eastAsia="Times New Roman" w:hAnsi="Courier New" w:cs="Courier New"/>
       <w:sz w:val="20"/>
       <w:szCs w:val="20"/>
-      <w:lang/>
     </w:rPr>
   </w:style>
 </w:styles>

</xml_diff>

<commit_message>
blynk (index.js) + bluetooth + piface info
</commit_message>
<xml_diff>
--- a/Smarthouse.docx
+++ b/Smarthouse.docx
@@ -3935,13 +3935,12 @@
         </w:rPr>
         <w:t xml:space="preserve"> van Google)</w:t>
       </w:r>
-    </w:p>
-    <w:p>
-      <w:pPr>
-        <w:rPr>
-          <w:lang w:val="en-GB"/>
-        </w:rPr>
-      </w:pPr>
+      <w:r>
+        <w:rPr>
+          <w:lang w:val="en-GB"/>
+        </w:rPr>
+        <w:br/>
+      </w:r>
       <w:r>
         <w:rPr>
           <w:lang w:val="en-GB"/>
@@ -3957,58 +3956,266 @@
     </w:p>
     <w:p>
       <w:pPr>
-        <w:pStyle w:val="Heading1"/>
-        <w:rPr>
-          <w:lang w:val="en-GB"/>
-        </w:rPr>
-      </w:pPr>
-      <w:r>
-        <w:rPr>
-          <w:lang w:val="en-GB"/>
-        </w:rPr>
-        <w:t xml:space="preserve">Lamp </w:t>
-      </w:r>
-      <w:proofErr w:type="spellStart"/>
-      <w:r>
-        <w:rPr>
-          <w:lang w:val="en-GB"/>
-        </w:rPr>
-        <w:t>besturen</w:t>
-      </w:r>
-      <w:proofErr w:type="spellEnd"/>
-      <w:r>
-        <w:rPr>
-          <w:lang w:val="en-GB"/>
-        </w:rPr>
-        <w:t xml:space="preserve"> met smartphone</w:t>
-      </w:r>
-    </w:p>
-    <w:p>
-      <w:pPr>
-        <w:rPr>
-          <w:lang w:val="nl-BE"/>
-        </w:rPr>
-      </w:pPr>
-      <w:r>
-        <w:rPr>
-          <w:lang w:val="nl-BE"/>
-        </w:rPr>
-        <w:t>Hiervoor heb je een r</w:t>
-      </w:r>
-      <w:r>
-        <w:rPr>
-          <w:lang w:val="nl-BE"/>
-        </w:rPr>
-        <w:t>elais nodig. De code blijft hetzelfde, maar de raspberry pi geeft niet zo veel stroom door dus is er een extra plaatje voor nodig.</w:t>
+        <w:rPr>
+          <w:lang w:val="en-GB"/>
+        </w:rPr>
+      </w:pPr>
+    </w:p>
+    <w:p>
+      <w:pPr>
+        <w:pStyle w:val="Heading2"/>
+        <w:rPr>
+          <w:lang w:val="nl-BE"/>
+        </w:rPr>
+      </w:pPr>
+      <w:r>
+        <w:rPr>
+          <w:lang w:val="nl-BE"/>
+        </w:rPr>
+        <w:t>Blynk</w:t>
+      </w:r>
+    </w:p>
+    <w:p>
+      <w:pPr>
+        <w:rPr>
+          <w:lang w:val="nl-BE"/>
+        </w:rPr>
+      </w:pPr>
+      <w:r>
+        <w:rPr>
+          <w:lang w:val="nl-BE"/>
+        </w:rPr>
+        <w:t>Gewone knop: vi</w:t>
+      </w:r>
+      <w:r>
+        <w:rPr>
+          <w:lang w:val="nl-BE"/>
+        </w:rPr>
+        <w:t>a npm install : blynk &amp;  onoff + blynk install op smartphone</w:t>
+      </w:r>
+      <w:r>
+        <w:rPr>
+          <w:lang w:val="nl-BE"/>
+        </w:rPr>
+        <w:br/>
+      </w:r>
+      <w:r>
+        <w:rPr>
+          <w:color w:val="00B0F0"/>
+          <w:lang w:val="nl-BE"/>
+        </w:rPr>
+        <w:t xml:space="preserve">Cmd : </w:t>
+      </w:r>
+      <w:r>
+        <w:rPr>
+          <w:color w:val="00B0F0"/>
+          <w:lang w:val="nl-BE"/>
+        </w:rPr>
+        <w:t>blynk-client YourAuthToken</w:t>
+      </w:r>
+    </w:p>
+    <w:p>
+      <w:pPr>
+        <w:rPr>
+          <w:lang w:val="nl-BE"/>
+        </w:rPr>
+      </w:pPr>
+      <w:r>
+        <w:rPr>
+          <w:lang w:val="nl-BE"/>
+        </w:rPr>
+        <w:t>Index.js file</w:t>
+      </w:r>
+      <w:r>
+        <w:rPr>
+          <w:lang w:val="nl-BE"/>
+        </w:rPr>
+        <w:t xml:space="preserve"> voor virtuele</w:t>
+      </w:r>
+      <w:r>
+        <w:rPr>
+          <w:lang w:val="nl-BE"/>
+        </w:rPr>
+        <w:t xml:space="preserve"> knop.</w:t>
+      </w:r>
+    </w:p>
+    <w:p>
+      <w:pPr>
+        <w:rPr>
+          <w:lang w:val="nl-BE"/>
+        </w:rPr>
+      </w:pPr>
+      <w:hyperlink r:id="rId54" w:history="1">
+        <w:r>
+          <w:rPr>
+            <w:rStyle w:val="Hyperlink"/>
+            <w:lang w:val="nl-BE"/>
+          </w:rPr>
+          <w:t>http://www.blynk.cc/</w:t>
+        </w:r>
+      </w:hyperlink>
+      <w:r>
+        <w:rPr>
+          <w:lang w:val="nl-BE"/>
+        </w:rPr>
+        <w:br/>
+      </w:r>
+      <w:hyperlink r:id="rId55" w:history="1">
+        <w:r>
+          <w:rPr>
+            <w:rStyle w:val="Hyperlink"/>
+            <w:lang w:val="nl-BE"/>
+          </w:rPr>
+          <w:t>https://community.blynk.cc/t/solved-raspberry-pi-3-python/15585/7</w:t>
+        </w:r>
+      </w:hyperlink>
+      <w:r>
+        <w:rPr>
+          <w:lang w:val="nl-BE"/>
+        </w:rPr>
+        <w:br/>
+      </w:r>
+      <w:hyperlink r:id="rId56" w:history="1">
+        <w:r>
+          <w:rPr>
+            <w:rStyle w:val="Hyperlink"/>
+            <w:lang w:val="nl-BE"/>
+          </w:rPr>
+          <w:t>https://www.youtube.com/watch?v=LJ3ic8C8CcA</w:t>
+        </w:r>
+      </w:hyperlink>
+    </w:p>
+    <w:p>
+      <w:pPr>
+        <w:rPr>
+          <w:lang w:val="nl-BE"/>
+        </w:rPr>
+      </w:pPr>
+    </w:p>
+    <w:p>
+      <w:pPr>
+        <w:pStyle w:val="Heading2"/>
+        <w:rPr>
+          <w:lang w:val="nl-BE"/>
+        </w:rPr>
+      </w:pPr>
+      <w:r>
+        <w:rPr>
+          <w:lang w:val="nl-BE"/>
+        </w:rPr>
+        <w:t>Bluetooth</w:t>
+      </w:r>
+    </w:p>
+    <w:p>
+      <w:pPr>
+        <w:rPr>
+          <w:lang w:val="nl-BE"/>
+        </w:rPr>
+      </w:pPr>
+      <w:hyperlink r:id="rId57" w:history="1">
+        <w:r>
+          <w:rPr>
+            <w:rStyle w:val="Hyperlink"/>
+            <w:lang w:val="nl-BE"/>
+          </w:rPr>
+          <w:t>https://www.youtube.com/watch?v=fWIfrxXfzC8</w:t>
+        </w:r>
+      </w:hyperlink>
+      <w:r>
+        <w:rPr>
+          <w:lang w:val="nl-BE"/>
+        </w:rPr>
+        <w:br/>
+      </w:r>
+      <w:hyperlink r:id="rId58" w:history="1">
+        <w:r>
+          <w:rPr>
+            <w:rStyle w:val="Hyperlink"/>
+            <w:lang w:val="nl-BE"/>
+          </w:rPr>
+          <w:t>https://spidyhero.wordpress.com/2016/03/15/using-smart-phone-android-to-control-led-on-raspberry-pi-3-through-bluetooth-connection/</w:t>
+        </w:r>
+      </w:hyperlink>
+    </w:p>
+    <w:p>
+      <w:pPr>
+        <w:pStyle w:val="ListParagraph"/>
+        <w:numPr>
+          <w:ilvl w:val="0"/>
+          <w:numId w:val="1"/>
+        </w:numPr>
+        <w:rPr>
+          <w:lang w:val="nl-BE"/>
+        </w:rPr>
+      </w:pPr>
+      <w:r>
+        <w:rPr>
+          <w:lang w:val="nl-BE"/>
+        </w:rPr>
+        <w:t>Krijg ik niet in orde via cmd ?</w:t>
       </w:r>
       <w:bookmarkStart w:id="0" w:name="_GoBack"/>
       <w:bookmarkEnd w:id="0"/>
     </w:p>
     <w:p>
       <w:pPr>
-        <w:spacing w:after="0"/>
-        <w:rPr>
-          <w:color w:val="00B0F0"/>
+        <w:rPr>
+          <w:lang w:val="nl-BE"/>
+        </w:rPr>
+      </w:pPr>
+    </w:p>
+    <w:p>
+      <w:pPr>
+        <w:pStyle w:val="Heading1"/>
+        <w:rPr>
+          <w:lang w:val="nl-BE"/>
+        </w:rPr>
+      </w:pPr>
+      <w:r>
+        <w:rPr>
+          <w:lang w:val="nl-BE"/>
+        </w:rPr>
+        <w:t>Lamp besturen met smartphone</w:t>
+      </w:r>
+    </w:p>
+    <w:p>
+      <w:pPr>
+        <w:rPr>
+          <w:lang w:val="nl-BE"/>
+        </w:rPr>
+      </w:pPr>
+      <w:r>
+        <w:rPr>
+          <w:lang w:val="nl-BE"/>
+        </w:rPr>
+        <w:t>Hiervoor heb je een r</w:t>
+      </w:r>
+      <w:r>
+        <w:rPr>
+          <w:lang w:val="nl-BE"/>
+        </w:rPr>
+        <w:t>elais nodig. De code blijft hetzelfde, maar de raspberry pi geeft niet zo veel stroom door dus is er een extra plaatje voor nodig.</w:t>
+      </w:r>
+    </w:p>
+    <w:p>
+      <w:pPr>
+        <w:rPr>
+          <w:lang w:val="nl-BE"/>
+        </w:rPr>
+      </w:pPr>
+      <w:hyperlink r:id="rId59" w:history="1">
+        <w:r>
+          <w:rPr>
+            <w:rStyle w:val="Hyperlink"/>
+            <w:lang w:val="nl-BE"/>
+          </w:rPr>
+          <w:t>http://www.piface.org.uk/products/piface_digital_2/</w:t>
+        </w:r>
+      </w:hyperlink>
+    </w:p>
+    <w:p>
+      <w:pPr>
+        <w:rPr>
           <w:lang w:val="nl-BE"/>
         </w:rPr>
       </w:pPr>

</xml_diff>